<commit_message>
implements dive 5 specifications and some UI features
</commit_message>
<xml_diff>
--- a/eZoo Specification.docx
+++ b/eZoo Specification.docx
@@ -4,32 +4,108 @@
   <w:body>
     <w:p>
       <w:pPr>
-        <w:shd w:val="clear" w:color="auto" w:fill="FFFFFF"/>
         <w:jc w:val="center"/>
         <w:rPr>
           <w:rFonts w:ascii="Cambria" w:eastAsia="Times New Roman" w:hAnsi="Cambria" w:cs="Arial"/>
-          <w:color w:val="212121"/>
-          <w:sz w:val="45"/>
-          <w:szCs w:val="45"/>
-        </w:rPr>
-      </w:pPr>
-      <w:r>
-        <w:rPr>
-          <w:rFonts w:ascii="Cambria" w:eastAsia="Times New Roman" w:hAnsi="Cambria" w:cs="Arial"/>
-          <w:color w:val="212121"/>
-          <w:sz w:val="45"/>
-          <w:szCs w:val="45"/>
+          <w:b/>
+          <w:bCs/>
+          <w:color w:val="212121"/>
+          <w:sz w:val="36"/>
+          <w:szCs w:val="36"/>
+        </w:rPr>
+      </w:pPr>
+      <w:r>
+        <w:rPr>
+          <w:rFonts w:ascii="Cambria" w:eastAsia="Times New Roman" w:hAnsi="Cambria" w:cs="Arial"/>
+          <w:b/>
+          <w:bCs/>
+          <w:color w:val="212121"/>
+          <w:sz w:val="36"/>
+          <w:szCs w:val="36"/>
+        </w:rPr>
+        <w:t>Project Overview</w:t>
+      </w:r>
+    </w:p>
+    <w:p>
+      <w:pPr>
+        <w:rPr>
+          <w:rFonts w:ascii="Cambria" w:eastAsia="Times New Roman" w:hAnsi="Cambria" w:cs="Arial"/>
+          <w:color w:val="212121"/>
+        </w:rPr>
+      </w:pPr>
+    </w:p>
+    <w:p>
+      <w:pPr>
+        <w:rPr>
+          <w:rFonts w:ascii="Cambria" w:eastAsia="Times New Roman" w:hAnsi="Cambria" w:cs="Arial"/>
+          <w:color w:val="212121"/>
+        </w:rPr>
+      </w:pPr>
+      <w:r>
+        <w:rPr>
+          <w:rFonts w:ascii="Cambria" w:eastAsia="Times New Roman" w:hAnsi="Cambria" w:cs="Arial"/>
+          <w:color w:val="212121"/>
+        </w:rPr>
+        <w:t xml:space="preserve">For this project, you will be extending the Animal Care System of </w:t>
+      </w:r>
+      <w:proofErr w:type="spellStart"/>
+      <w:r>
+        <w:rPr>
+          <w:rFonts w:ascii="Cambria" w:eastAsia="Times New Roman" w:hAnsi="Cambria" w:cs="Arial"/>
+          <w:color w:val="212121"/>
+        </w:rPr>
+        <w:t>eZoo</w:t>
+      </w:r>
+      <w:proofErr w:type="spellEnd"/>
+      <w:r>
+        <w:rPr>
+          <w:rFonts w:ascii="Cambria" w:eastAsia="Times New Roman" w:hAnsi="Cambria" w:cs="Arial"/>
+          <w:color w:val="212121"/>
+        </w:rPr>
+        <w:t>, a web-based zoo management platform for zoo employees and customers. You will be provided with a barebones application for tracking animals in the zoo</w:t>
+      </w:r>
+    </w:p>
+    <w:p>
+      <w:pPr>
+        <w:rPr>
+          <w:rFonts w:ascii="Cambria" w:eastAsia="Times New Roman" w:hAnsi="Cambria" w:cs="Arial"/>
+          <w:color w:val="212121"/>
+        </w:rPr>
+      </w:pPr>
+    </w:p>
+    <w:p>
+      <w:pPr>
+        <w:jc w:val="center"/>
+        <w:rPr>
+          <w:rFonts w:ascii="Cambria" w:eastAsia="Times New Roman" w:hAnsi="Cambria" w:cs="Arial"/>
+          <w:b/>
+          <w:bCs/>
+          <w:color w:val="212121"/>
+          <w:sz w:val="36"/>
+          <w:szCs w:val="36"/>
+        </w:rPr>
+      </w:pPr>
+      <w:r>
+        <w:rPr>
+          <w:rFonts w:ascii="Cambria" w:eastAsia="Times New Roman" w:hAnsi="Cambria" w:cs="Arial"/>
+          <w:b/>
+          <w:bCs/>
+          <w:color w:val="212121"/>
+          <w:sz w:val="36"/>
+          <w:szCs w:val="36"/>
         </w:rPr>
         <w:t xml:space="preserve">Drive 1 </w:t>
       </w:r>
       <w:r>
         <w:rPr>
           <w:rFonts w:ascii="Cambria" w:eastAsia="Times New Roman" w:hAnsi="Cambria" w:cs="Arial"/>
-          <w:color w:val="212121"/>
-          <w:sz w:val="45"/>
-          <w:szCs w:val="45"/>
-        </w:rPr>
-        <w:t>Instructions</w:t>
+          <w:b/>
+          <w:bCs/>
+          <w:color w:val="212121"/>
+          <w:sz w:val="36"/>
+          <w:szCs w:val="36"/>
+        </w:rPr>
+        <w:t>Specification</w:t>
       </w:r>
     </w:p>
     <w:p>
@@ -39,16 +115,12 @@
         <w:rPr>
           <w:rFonts w:ascii="Cambria" w:eastAsia="Times New Roman" w:hAnsi="Cambria" w:cs="Arial"/>
           <w:color w:val="212121"/>
-          <w:sz w:val="23"/>
-          <w:szCs w:val="23"/>
-        </w:rPr>
-      </w:pPr>
-      <w:r>
-        <w:rPr>
-          <w:rFonts w:ascii="Cambria" w:eastAsia="Times New Roman" w:hAnsi="Cambria" w:cs="Arial"/>
-          <w:color w:val="212121"/>
-          <w:sz w:val="23"/>
-          <w:szCs w:val="23"/>
+        </w:rPr>
+      </w:pPr>
+      <w:r>
+        <w:rPr>
+          <w:rFonts w:ascii="Cambria" w:eastAsia="Times New Roman" w:hAnsi="Cambria" w:cs="Arial"/>
+          <w:color w:val="212121"/>
         </w:rPr>
         <w:t xml:space="preserve">Before you can get started working with the </w:t>
       </w:r>
@@ -57,8 +129,6 @@
         <w:rPr>
           <w:rFonts w:ascii="Cambria" w:eastAsia="Times New Roman" w:hAnsi="Cambria" w:cs="Arial"/>
           <w:color w:val="212121"/>
-          <w:sz w:val="23"/>
-          <w:szCs w:val="23"/>
         </w:rPr>
         <w:t>eZoo</w:t>
       </w:r>
@@ -67,8 +137,6 @@
         <w:rPr>
           <w:rFonts w:ascii="Cambria" w:eastAsia="Times New Roman" w:hAnsi="Cambria" w:cs="Arial"/>
           <w:color w:val="212121"/>
-          <w:sz w:val="23"/>
-          <w:szCs w:val="23"/>
         </w:rPr>
         <w:t xml:space="preserve"> project, it's key that you understand what is being asked of you and how the existing starter kit is structured.</w:t>
       </w:r>
@@ -80,8 +148,6 @@
         <w:rPr>
           <w:rFonts w:ascii="Cambria" w:eastAsia="Times New Roman" w:hAnsi="Cambria" w:cs="Arial"/>
           <w:color w:val="212121"/>
-          <w:sz w:val="23"/>
-          <w:szCs w:val="23"/>
         </w:rPr>
       </w:pPr>
       <w:proofErr w:type="spellStart"/>
@@ -89,8 +155,6 @@
         <w:rPr>
           <w:rFonts w:ascii="Cambria" w:eastAsia="Times New Roman" w:hAnsi="Cambria" w:cs="Arial"/>
           <w:color w:val="212121"/>
-          <w:sz w:val="23"/>
-          <w:szCs w:val="23"/>
         </w:rPr>
         <w:t>eZoo</w:t>
       </w:r>
@@ -99,8 +163,6 @@
         <w:rPr>
           <w:rFonts w:ascii="Cambria" w:eastAsia="Times New Roman" w:hAnsi="Cambria" w:cs="Arial"/>
           <w:color w:val="212121"/>
-          <w:sz w:val="23"/>
-          <w:szCs w:val="23"/>
         </w:rPr>
         <w:t xml:space="preserve"> is a web-based zoo management platform for zoo employees and customers. It is designed to keep track of daily activities within a zoo, and to serve as a central location for data that needs to be stored and shared. Employees will be able to keep track of all of the animals that come in and out of the zoo using the Animal Care System within the </w:t>
       </w:r>
@@ -109,8 +171,6 @@
         <w:rPr>
           <w:rFonts w:ascii="Cambria" w:eastAsia="Times New Roman" w:hAnsi="Cambria" w:cs="Arial"/>
           <w:color w:val="212121"/>
-          <w:sz w:val="23"/>
-          <w:szCs w:val="23"/>
         </w:rPr>
         <w:t>eZoo</w:t>
       </w:r>
@@ -119,8 +179,6 @@
         <w:rPr>
           <w:rFonts w:ascii="Cambria" w:eastAsia="Times New Roman" w:hAnsi="Cambria" w:cs="Arial"/>
           <w:color w:val="212121"/>
-          <w:sz w:val="23"/>
-          <w:szCs w:val="23"/>
         </w:rPr>
         <w:t xml:space="preserve"> application.</w:t>
       </w:r>
@@ -132,16 +190,12 @@
         <w:rPr>
           <w:rFonts w:ascii="Cambria" w:eastAsia="Times New Roman" w:hAnsi="Cambria" w:cs="Arial"/>
           <w:color w:val="212121"/>
-          <w:sz w:val="23"/>
-          <w:szCs w:val="23"/>
-        </w:rPr>
-      </w:pPr>
-      <w:r>
-        <w:rPr>
-          <w:rFonts w:ascii="Cambria" w:eastAsia="Times New Roman" w:hAnsi="Cambria" w:cs="Arial"/>
-          <w:color w:val="212121"/>
-          <w:sz w:val="23"/>
-          <w:szCs w:val="23"/>
+        </w:rPr>
+      </w:pPr>
+      <w:r>
+        <w:rPr>
+          <w:rFonts w:ascii="Cambria" w:eastAsia="Times New Roman" w:hAnsi="Cambria" w:cs="Arial"/>
+          <w:color w:val="212121"/>
         </w:rPr>
         <w:t>In the next dive, you will download a starter kit. The starter kit is a functional application that you will be able to start and run immediately. The existing functionality is for the Animal Care System, which handles the addition of new animals to the zoo.</w:t>
       </w:r>
@@ -153,16 +207,12 @@
         <w:rPr>
           <w:rFonts w:ascii="Cambria" w:eastAsia="Times New Roman" w:hAnsi="Cambria" w:cs="Arial"/>
           <w:color w:val="212121"/>
-          <w:sz w:val="23"/>
-          <w:szCs w:val="23"/>
-        </w:rPr>
-      </w:pPr>
-      <w:r>
-        <w:rPr>
-          <w:rFonts w:ascii="Cambria" w:eastAsia="Times New Roman" w:hAnsi="Cambria" w:cs="Arial"/>
-          <w:color w:val="212121"/>
-          <w:sz w:val="23"/>
-          <w:szCs w:val="23"/>
+        </w:rPr>
+      </w:pPr>
+      <w:r>
+        <w:rPr>
+          <w:rFonts w:ascii="Cambria" w:eastAsia="Times New Roman" w:hAnsi="Cambria" w:cs="Arial"/>
+          <w:color w:val="212121"/>
         </w:rPr>
         <w:t xml:space="preserve">Your task for this level 100 </w:t>
       </w:r>
@@ -171,8 +221,6 @@
         <w:rPr>
           <w:rFonts w:ascii="Cambria" w:eastAsia="Times New Roman" w:hAnsi="Cambria" w:cs="Arial"/>
           <w:color w:val="212121"/>
-          <w:sz w:val="23"/>
-          <w:szCs w:val="23"/>
         </w:rPr>
         <w:t>eZoo</w:t>
       </w:r>
@@ -181,8 +229,6 @@
         <w:rPr>
           <w:rFonts w:ascii="Cambria" w:eastAsia="Times New Roman" w:hAnsi="Cambria" w:cs="Arial"/>
           <w:color w:val="212121"/>
-          <w:sz w:val="23"/>
-          <w:szCs w:val="23"/>
         </w:rPr>
         <w:t xml:space="preserve"> project will be to add functionality to the existing program to support the creation of various feeding schedules. A "feeding schedule" will be a simple record that tracks an animal's dietary needs, a regular feeding time, and any medications that may be required. An individual feeding schedule might be assigned to multiple animals, but each animal will only have one feeding schedule. You will implement this functionality in parts, doing a little bit at the end of each dive. The specific functions you will be adding will allow users to...</w:t>
       </w:r>
@@ -198,16 +244,12 @@
         <w:rPr>
           <w:rFonts w:ascii="Cambria" w:eastAsia="Times New Roman" w:hAnsi="Cambria" w:cs="Arial"/>
           <w:color w:val="212121"/>
-          <w:sz w:val="23"/>
-          <w:szCs w:val="23"/>
-        </w:rPr>
-      </w:pPr>
-      <w:r>
-        <w:rPr>
-          <w:rFonts w:ascii="Cambria" w:eastAsia="Times New Roman" w:hAnsi="Cambria" w:cs="Arial"/>
-          <w:color w:val="212121"/>
-          <w:sz w:val="23"/>
-          <w:szCs w:val="23"/>
+        </w:rPr>
+      </w:pPr>
+      <w:r>
+        <w:rPr>
+          <w:rFonts w:ascii="Cambria" w:eastAsia="Times New Roman" w:hAnsi="Cambria" w:cs="Arial"/>
+          <w:color w:val="212121"/>
         </w:rPr>
         <w:t>Create a new feeding schedule</w:t>
       </w:r>
@@ -223,16 +265,12 @@
         <w:rPr>
           <w:rFonts w:ascii="Cambria" w:eastAsia="Times New Roman" w:hAnsi="Cambria" w:cs="Arial"/>
           <w:color w:val="212121"/>
-          <w:sz w:val="23"/>
-          <w:szCs w:val="23"/>
-        </w:rPr>
-      </w:pPr>
-      <w:r>
-        <w:rPr>
-          <w:rFonts w:ascii="Cambria" w:eastAsia="Times New Roman" w:hAnsi="Cambria" w:cs="Arial"/>
-          <w:color w:val="212121"/>
-          <w:sz w:val="23"/>
-          <w:szCs w:val="23"/>
+        </w:rPr>
+      </w:pPr>
+      <w:r>
+        <w:rPr>
+          <w:rFonts w:ascii="Cambria" w:eastAsia="Times New Roman" w:hAnsi="Cambria" w:cs="Arial"/>
+          <w:color w:val="212121"/>
         </w:rPr>
         <w:t>Update the information for an existing feeding schedule</w:t>
       </w:r>
@@ -248,16 +286,12 @@
         <w:rPr>
           <w:rFonts w:ascii="Cambria" w:eastAsia="Times New Roman" w:hAnsi="Cambria" w:cs="Arial"/>
           <w:color w:val="212121"/>
-          <w:sz w:val="23"/>
-          <w:szCs w:val="23"/>
-        </w:rPr>
-      </w:pPr>
-      <w:r>
-        <w:rPr>
-          <w:rFonts w:ascii="Cambria" w:eastAsia="Times New Roman" w:hAnsi="Cambria" w:cs="Arial"/>
-          <w:color w:val="212121"/>
-          <w:sz w:val="23"/>
-          <w:szCs w:val="23"/>
+        </w:rPr>
+      </w:pPr>
+      <w:r>
+        <w:rPr>
+          <w:rFonts w:ascii="Cambria" w:eastAsia="Times New Roman" w:hAnsi="Cambria" w:cs="Arial"/>
+          <w:color w:val="212121"/>
         </w:rPr>
         <w:t>Assign a feeding schedule to an animal</w:t>
       </w:r>
@@ -273,16 +307,12 @@
         <w:rPr>
           <w:rFonts w:ascii="Cambria" w:eastAsia="Times New Roman" w:hAnsi="Cambria" w:cs="Arial"/>
           <w:color w:val="212121"/>
-          <w:sz w:val="23"/>
-          <w:szCs w:val="23"/>
-        </w:rPr>
-      </w:pPr>
-      <w:r>
-        <w:rPr>
-          <w:rFonts w:ascii="Cambria" w:eastAsia="Times New Roman" w:hAnsi="Cambria" w:cs="Arial"/>
-          <w:color w:val="212121"/>
-          <w:sz w:val="23"/>
-          <w:szCs w:val="23"/>
+        </w:rPr>
+      </w:pPr>
+      <w:r>
+        <w:rPr>
+          <w:rFonts w:ascii="Cambria" w:eastAsia="Times New Roman" w:hAnsi="Cambria" w:cs="Arial"/>
+          <w:color w:val="212121"/>
         </w:rPr>
         <w:t>Delete an existing feeding schedule</w:t>
       </w:r>
@@ -298,16 +328,12 @@
         <w:rPr>
           <w:rFonts w:ascii="Cambria" w:eastAsia="Times New Roman" w:hAnsi="Cambria" w:cs="Arial"/>
           <w:color w:val="212121"/>
-          <w:sz w:val="23"/>
-          <w:szCs w:val="23"/>
-        </w:rPr>
-      </w:pPr>
-      <w:r>
-        <w:rPr>
-          <w:rFonts w:ascii="Cambria" w:eastAsia="Times New Roman" w:hAnsi="Cambria" w:cs="Arial"/>
-          <w:color w:val="212121"/>
-          <w:sz w:val="23"/>
-          <w:szCs w:val="23"/>
+        </w:rPr>
+      </w:pPr>
+      <w:r>
+        <w:rPr>
+          <w:rFonts w:ascii="Cambria" w:eastAsia="Times New Roman" w:hAnsi="Cambria" w:cs="Arial"/>
+          <w:color w:val="212121"/>
         </w:rPr>
         <w:t>See which feeding schedule has been assigned to a given animal</w:t>
       </w:r>
@@ -319,16 +345,12 @@
         <w:rPr>
           <w:rFonts w:ascii="Cambria" w:eastAsia="Times New Roman" w:hAnsi="Cambria" w:cs="Arial"/>
           <w:color w:val="212121"/>
-          <w:sz w:val="23"/>
-          <w:szCs w:val="23"/>
-        </w:rPr>
-      </w:pPr>
-      <w:r>
-        <w:rPr>
-          <w:rFonts w:ascii="Cambria" w:eastAsia="Times New Roman" w:hAnsi="Cambria" w:cs="Arial"/>
-          <w:color w:val="212121"/>
-          <w:sz w:val="23"/>
-          <w:szCs w:val="23"/>
+        </w:rPr>
+      </w:pPr>
+      <w:r>
+        <w:rPr>
+          <w:rFonts w:ascii="Cambria" w:eastAsia="Times New Roman" w:hAnsi="Cambria" w:cs="Arial"/>
+          <w:color w:val="212121"/>
         </w:rPr>
         <w:t xml:space="preserve">The </w:t>
       </w:r>
@@ -337,8 +359,6 @@
         <w:rPr>
           <w:rFonts w:ascii="Cambria" w:eastAsia="Times New Roman" w:hAnsi="Cambria" w:cs="Arial"/>
           <w:color w:val="212121"/>
-          <w:sz w:val="23"/>
-          <w:szCs w:val="23"/>
         </w:rPr>
         <w:t>eZoo</w:t>
       </w:r>
@@ -347,8 +367,6 @@
         <w:rPr>
           <w:rFonts w:ascii="Cambria" w:eastAsia="Times New Roman" w:hAnsi="Cambria" w:cs="Arial"/>
           <w:color w:val="212121"/>
-          <w:sz w:val="23"/>
-          <w:szCs w:val="23"/>
         </w:rPr>
         <w:t xml:space="preserve"> application saves all animal information to a database, and your feeding schedule functionality will have to store dietary information there too. In the next dive you'll learn all about databases and SQL, set up the </w:t>
       </w:r>
@@ -357,8 +375,6 @@
         <w:rPr>
           <w:rFonts w:ascii="Cambria" w:eastAsia="Times New Roman" w:hAnsi="Cambria" w:cs="Arial"/>
           <w:color w:val="212121"/>
-          <w:sz w:val="23"/>
-          <w:szCs w:val="23"/>
         </w:rPr>
         <w:t>eZoo</w:t>
       </w:r>
@@ -367,8 +383,6 @@
         <w:rPr>
           <w:rFonts w:ascii="Cambria" w:eastAsia="Times New Roman" w:hAnsi="Cambria" w:cs="Arial"/>
           <w:color w:val="212121"/>
-          <w:sz w:val="23"/>
-          <w:szCs w:val="23"/>
         </w:rPr>
         <w:t xml:space="preserve"> starter kit, and create your database tables.</w:t>
       </w:r>
@@ -379,90 +393,83 @@
         <w:rPr>
           <w:rFonts w:ascii="Cambria" w:eastAsia="Times New Roman" w:hAnsi="Cambria" w:cs="Arial"/>
           <w:color w:val="212121"/>
-          <w:sz w:val="45"/>
-          <w:szCs w:val="45"/>
-        </w:rPr>
-      </w:pPr>
-    </w:p>
-    <w:p>
-      <w:pPr>
-        <w:shd w:val="clear" w:color="auto" w:fill="FFFFFF"/>
+        </w:rPr>
+      </w:pPr>
+    </w:p>
+    <w:p>
+      <w:pPr>
         <w:jc w:val="center"/>
-        <w:rPr>
-          <w:rFonts w:ascii="Cambria" w:eastAsia="Times New Roman" w:hAnsi="Cambria" w:cs="Arial"/>
-          <w:color w:val="212121"/>
-          <w:sz w:val="45"/>
-          <w:szCs w:val="45"/>
-        </w:rPr>
-      </w:pPr>
-      <w:r>
-        <w:rPr>
-          <w:rFonts w:ascii="Cambria" w:eastAsia="Times New Roman" w:hAnsi="Cambria" w:cs="Arial"/>
-          <w:color w:val="212121"/>
-          <w:sz w:val="45"/>
-          <w:szCs w:val="45"/>
-        </w:rPr>
-        <w:t xml:space="preserve">Drive 2 </w:t>
-      </w:r>
-      <w:r>
-        <w:rPr>
-          <w:rFonts w:ascii="Cambria" w:eastAsia="Times New Roman" w:hAnsi="Cambria" w:cs="Arial"/>
-          <w:color w:val="212121"/>
-          <w:sz w:val="45"/>
-          <w:szCs w:val="45"/>
-        </w:rPr>
-        <w:t>Instructions</w:t>
-      </w:r>
-    </w:p>
-    <w:p>
-      <w:pPr>
-        <w:shd w:val="clear" w:color="auto" w:fill="FFFFFF"/>
-        <w:spacing w:after="135"/>
-        <w:rPr>
-          <w:rFonts w:ascii="Cambria" w:eastAsia="Times New Roman" w:hAnsi="Cambria" w:cs="Arial"/>
-          <w:color w:val="212121"/>
-          <w:sz w:val="23"/>
-          <w:szCs w:val="23"/>
-        </w:rPr>
-      </w:pPr>
-      <w:r>
-        <w:rPr>
-          <w:rFonts w:ascii="Cambria" w:eastAsia="Times New Roman" w:hAnsi="Cambria" w:cs="Arial"/>
-          <w:color w:val="212121"/>
-          <w:sz w:val="23"/>
-          <w:szCs w:val="23"/>
-        </w:rPr>
-        <w:t>Now that your tables are designed and created, it's time to start writing the (Java) code that you will use to interface with them. First, let's start by reviewing the DAO (Data Access Objects) interface provided in the starter kit to deal with Animals.</w:t>
-      </w:r>
-    </w:p>
-    <w:p>
-      <w:pPr>
-        <w:shd w:val="clear" w:color="auto" w:fill="FFFFFF"/>
-        <w:spacing w:after="135"/>
-        <w:rPr>
-          <w:rFonts w:ascii="Cambria" w:eastAsia="Times New Roman" w:hAnsi="Cambria" w:cs="Arial"/>
-          <w:color w:val="212121"/>
-          <w:sz w:val="23"/>
-          <w:szCs w:val="23"/>
-        </w:rPr>
-      </w:pPr>
-      <w:r>
-        <w:rPr>
-          <w:rFonts w:ascii="Cambria" w:eastAsia="Times New Roman" w:hAnsi="Cambria" w:cs="Arial"/>
-          <w:color w:val="212121"/>
-          <w:sz w:val="23"/>
-          <w:szCs w:val="23"/>
-        </w:rPr>
-        <w:t>We see that the </w:t>
-      </w:r>
-      <w:r>
         <w:rPr>
           <w:rFonts w:ascii="Cambria" w:eastAsia="Times New Roman" w:hAnsi="Cambria" w:cs="Arial"/>
           <w:b/>
           <w:bCs/>
           <w:color w:val="212121"/>
-          <w:sz w:val="23"/>
-          <w:szCs w:val="23"/>
+          <w:sz w:val="36"/>
+          <w:szCs w:val="36"/>
+        </w:rPr>
+      </w:pPr>
+      <w:r>
+        <w:rPr>
+          <w:rFonts w:ascii="Cambria" w:eastAsia="Times New Roman" w:hAnsi="Cambria" w:cs="Arial"/>
+          <w:b/>
+          <w:bCs/>
+          <w:color w:val="212121"/>
+          <w:sz w:val="36"/>
+          <w:szCs w:val="36"/>
+        </w:rPr>
+        <w:t xml:space="preserve">Drive 2 </w:t>
+      </w:r>
+      <w:r>
+        <w:rPr>
+          <w:rFonts w:ascii="Cambria" w:eastAsia="Times New Roman" w:hAnsi="Cambria" w:cs="Arial"/>
+          <w:b/>
+          <w:bCs/>
+          <w:color w:val="212121"/>
+          <w:sz w:val="36"/>
+          <w:szCs w:val="36"/>
+        </w:rPr>
+        <w:t>Specification</w:t>
+      </w:r>
+    </w:p>
+    <w:p>
+      <w:pPr>
+        <w:shd w:val="clear" w:color="auto" w:fill="FFFFFF"/>
+        <w:spacing w:after="135"/>
+        <w:rPr>
+          <w:rFonts w:ascii="Cambria" w:eastAsia="Times New Roman" w:hAnsi="Cambria" w:cs="Arial"/>
+          <w:color w:val="212121"/>
+        </w:rPr>
+      </w:pPr>
+      <w:r>
+        <w:rPr>
+          <w:rFonts w:ascii="Cambria" w:eastAsia="Times New Roman" w:hAnsi="Cambria" w:cs="Arial"/>
+          <w:color w:val="212121"/>
+        </w:rPr>
+        <w:t>Now that your tables are designed and created, it's time to start writing the (Java) code that you will use to interface with them. First, let's start by reviewing the DAO (Data Access Objects) interface provided in the starter kit to deal with Animals.</w:t>
+      </w:r>
+    </w:p>
+    <w:p>
+      <w:pPr>
+        <w:shd w:val="clear" w:color="auto" w:fill="FFFFFF"/>
+        <w:spacing w:after="135"/>
+        <w:rPr>
+          <w:rFonts w:ascii="Cambria" w:eastAsia="Times New Roman" w:hAnsi="Cambria" w:cs="Arial"/>
+          <w:color w:val="212121"/>
+        </w:rPr>
+      </w:pPr>
+      <w:r>
+        <w:rPr>
+          <w:rFonts w:ascii="Cambria" w:eastAsia="Times New Roman" w:hAnsi="Cambria" w:cs="Arial"/>
+          <w:color w:val="212121"/>
+        </w:rPr>
+        <w:t>We see that the </w:t>
+      </w:r>
+      <w:r>
+        <w:rPr>
+          <w:rFonts w:ascii="Cambria" w:eastAsia="Times New Roman" w:hAnsi="Cambria" w:cs="Arial"/>
+          <w:b/>
+          <w:bCs/>
+          <w:color w:val="212121"/>
         </w:rPr>
         <w:t>AnimalDAO.java</w:t>
       </w:r>
@@ -470,8 +477,6 @@
         <w:rPr>
           <w:rFonts w:ascii="Cambria" w:eastAsia="Times New Roman" w:hAnsi="Cambria" w:cs="Arial"/>
           <w:color w:val="212121"/>
-          <w:sz w:val="23"/>
-          <w:szCs w:val="23"/>
         </w:rPr>
         <w:t> file is just an interface, which is </w:t>
       </w:r>
@@ -481,8 +486,6 @@
           <w:i/>
           <w:iCs/>
           <w:color w:val="212121"/>
-          <w:sz w:val="23"/>
-          <w:szCs w:val="23"/>
         </w:rPr>
         <w:t>implemented </w:t>
       </w:r>
@@ -490,8 +493,6 @@
         <w:rPr>
           <w:rFonts w:ascii="Cambria" w:eastAsia="Times New Roman" w:hAnsi="Cambria" w:cs="Arial"/>
           <w:color w:val="212121"/>
-          <w:sz w:val="23"/>
-          <w:szCs w:val="23"/>
         </w:rPr>
         <w:t>by the </w:t>
       </w:r>
@@ -502,8 +503,6 @@
           <w:b/>
           <w:bCs/>
           <w:color w:val="212121"/>
-          <w:sz w:val="23"/>
-          <w:szCs w:val="23"/>
         </w:rPr>
         <w:t>AnimalDAOImpl</w:t>
       </w:r>
@@ -512,8 +511,6 @@
         <w:rPr>
           <w:rFonts w:ascii="Cambria" w:eastAsia="Times New Roman" w:hAnsi="Cambria" w:cs="Arial"/>
           <w:color w:val="212121"/>
-          <w:sz w:val="23"/>
-          <w:szCs w:val="23"/>
         </w:rPr>
         <w:t xml:space="preserve"> class. In the </w:t>
       </w:r>
@@ -522,8 +519,6 @@
         <w:rPr>
           <w:rFonts w:ascii="Cambria" w:eastAsia="Times New Roman" w:hAnsi="Cambria" w:cs="Arial"/>
           <w:color w:val="212121"/>
-          <w:sz w:val="23"/>
-          <w:szCs w:val="23"/>
         </w:rPr>
         <w:t>DAOUtilities</w:t>
       </w:r>
@@ -532,18 +527,22 @@
         <w:rPr>
           <w:rFonts w:ascii="Cambria" w:eastAsia="Times New Roman" w:hAnsi="Cambria" w:cs="Arial"/>
           <w:color w:val="212121"/>
-          <w:sz w:val="23"/>
-          <w:szCs w:val="23"/>
-        </w:rPr>
-        <w:t xml:space="preserve"> class we have a method that will instantiate and return a new instance of </w:t>
+        </w:rPr>
+        <w:t xml:space="preserve"> class we have a method that will instantiate </w:t>
+      </w:r>
+      <w:r>
+        <w:rPr>
+          <w:rFonts w:ascii="Cambria" w:eastAsia="Times New Roman" w:hAnsi="Cambria" w:cs="Arial"/>
+          <w:color w:val="212121"/>
+        </w:rPr>
+        <w:lastRenderedPageBreak/>
+        <w:t xml:space="preserve">and return a new instance of </w:t>
       </w:r>
       <w:proofErr w:type="spellStart"/>
       <w:r>
         <w:rPr>
           <w:rFonts w:ascii="Cambria" w:eastAsia="Times New Roman" w:hAnsi="Cambria" w:cs="Arial"/>
           <w:color w:val="212121"/>
-          <w:sz w:val="23"/>
-          <w:szCs w:val="23"/>
         </w:rPr>
         <w:t>AnimalDAOImpl</w:t>
       </w:r>
@@ -552,8 +551,6 @@
         <w:rPr>
           <w:rFonts w:ascii="Cambria" w:eastAsia="Times New Roman" w:hAnsi="Cambria" w:cs="Arial"/>
           <w:color w:val="212121"/>
-          <w:sz w:val="23"/>
-          <w:szCs w:val="23"/>
         </w:rPr>
         <w:t xml:space="preserve"> for us... but it returns it inside </w:t>
       </w:r>
@@ -562,8 +559,6 @@
         <w:rPr>
           <w:rFonts w:ascii="Cambria" w:eastAsia="Times New Roman" w:hAnsi="Cambria" w:cs="Arial"/>
           <w:color w:val="212121"/>
-          <w:sz w:val="23"/>
-          <w:szCs w:val="23"/>
         </w:rPr>
         <w:t>a</w:t>
       </w:r>
@@ -572,8 +567,6 @@
         <w:rPr>
           <w:rFonts w:ascii="Cambria" w:eastAsia="Times New Roman" w:hAnsi="Cambria" w:cs="Arial"/>
           <w:color w:val="212121"/>
-          <w:sz w:val="23"/>
-          <w:szCs w:val="23"/>
         </w:rPr>
         <w:t xml:space="preserve"> </w:t>
       </w:r>
@@ -582,8 +575,6 @@
         <w:rPr>
           <w:rFonts w:ascii="Cambria" w:eastAsia="Times New Roman" w:hAnsi="Cambria" w:cs="Arial"/>
           <w:color w:val="212121"/>
-          <w:sz w:val="23"/>
-          <w:szCs w:val="23"/>
         </w:rPr>
         <w:t>AnimalDAO</w:t>
       </w:r>
@@ -592,8 +583,6 @@
         <w:rPr>
           <w:rFonts w:ascii="Cambria" w:eastAsia="Times New Roman" w:hAnsi="Cambria" w:cs="Arial"/>
           <w:color w:val="212121"/>
-          <w:sz w:val="23"/>
-          <w:szCs w:val="23"/>
         </w:rPr>
         <w:t> interface reference. Why is that?</w:t>
       </w:r>
@@ -605,16 +594,12 @@
         <w:rPr>
           <w:rFonts w:ascii="Cambria" w:eastAsia="Times New Roman" w:hAnsi="Cambria" w:cs="Arial"/>
           <w:color w:val="212121"/>
-          <w:sz w:val="23"/>
-          <w:szCs w:val="23"/>
-        </w:rPr>
-      </w:pPr>
-      <w:r>
-        <w:rPr>
-          <w:rFonts w:ascii="Cambria" w:eastAsia="Times New Roman" w:hAnsi="Cambria" w:cs="Arial"/>
-          <w:color w:val="212121"/>
-          <w:sz w:val="23"/>
-          <w:szCs w:val="23"/>
+        </w:rPr>
+      </w:pPr>
+      <w:r>
+        <w:rPr>
+          <w:rFonts w:ascii="Cambria" w:eastAsia="Times New Roman" w:hAnsi="Cambria" w:cs="Arial"/>
+          <w:color w:val="212121"/>
         </w:rPr>
         <w:t>Well, recall that an interface is capable of calling its own declared methods against a subclass reference that has those methods defined. You should also recall that just like any polymorphic reference, you can use a single superclass reference for multiple types of subclass objects. In this way, we save ourselves some time and protect our application in the face of future upgrades.</w:t>
       </w:r>
@@ -626,18 +611,13 @@
         <w:rPr>
           <w:rFonts w:ascii="Cambria" w:eastAsia="Times New Roman" w:hAnsi="Cambria" w:cs="Arial"/>
           <w:color w:val="212121"/>
-          <w:sz w:val="23"/>
-          <w:szCs w:val="23"/>
-        </w:rPr>
-      </w:pPr>
-      <w:r>
-        <w:rPr>
-          <w:rFonts w:ascii="Cambria" w:eastAsia="Times New Roman" w:hAnsi="Cambria" w:cs="Arial"/>
-          <w:color w:val="212121"/>
-          <w:sz w:val="23"/>
-          <w:szCs w:val="23"/>
-        </w:rPr>
-        <w:lastRenderedPageBreak/>
+        </w:rPr>
+      </w:pPr>
+      <w:r>
+        <w:rPr>
+          <w:rFonts w:ascii="Cambria" w:eastAsia="Times New Roman" w:hAnsi="Cambria" w:cs="Arial"/>
+          <w:color w:val="212121"/>
+        </w:rPr>
         <w:t xml:space="preserve">Consider a situation in which the </w:t>
       </w:r>
       <w:proofErr w:type="spellStart"/>
@@ -645,8 +625,6 @@
         <w:rPr>
           <w:rFonts w:ascii="Cambria" w:eastAsia="Times New Roman" w:hAnsi="Cambria" w:cs="Arial"/>
           <w:color w:val="212121"/>
-          <w:sz w:val="23"/>
-          <w:szCs w:val="23"/>
         </w:rPr>
         <w:t>eZoo</w:t>
       </w:r>
@@ -655,8 +633,6 @@
         <w:rPr>
           <w:rFonts w:ascii="Cambria" w:eastAsia="Times New Roman" w:hAnsi="Cambria" w:cs="Arial"/>
           <w:color w:val="212121"/>
-          <w:sz w:val="23"/>
-          <w:szCs w:val="23"/>
         </w:rPr>
         <w:t xml:space="preserve"> application is undergoing another update - this time, to add </w:t>
       </w:r>
@@ -665,8 +641,6 @@
         <w:rPr>
           <w:rFonts w:ascii="Cambria" w:eastAsia="Times New Roman" w:hAnsi="Cambria" w:cs="Arial"/>
           <w:color w:val="212121"/>
-          <w:sz w:val="23"/>
-          <w:szCs w:val="23"/>
         </w:rPr>
         <w:t>vetinarian-prescibed</w:t>
       </w:r>
@@ -675,8 +649,6 @@
         <w:rPr>
           <w:rFonts w:ascii="Cambria" w:eastAsia="Times New Roman" w:hAnsi="Cambria" w:cs="Arial"/>
           <w:color w:val="212121"/>
-          <w:sz w:val="23"/>
-          <w:szCs w:val="23"/>
         </w:rPr>
         <w:t xml:space="preserve"> feeding schedules. </w:t>
       </w:r>
@@ -685,8 +657,6 @@
         <w:rPr>
           <w:rFonts w:ascii="Cambria" w:eastAsia="Times New Roman" w:hAnsi="Cambria" w:cs="Arial"/>
           <w:color w:val="212121"/>
-          <w:sz w:val="23"/>
-          <w:szCs w:val="23"/>
         </w:rPr>
         <w:t>Vetenarian</w:t>
       </w:r>
@@ -695,8 +665,6 @@
         <w:rPr>
           <w:rFonts w:ascii="Cambria" w:eastAsia="Times New Roman" w:hAnsi="Cambria" w:cs="Arial"/>
           <w:color w:val="212121"/>
-          <w:sz w:val="23"/>
-          <w:szCs w:val="23"/>
         </w:rPr>
         <w:t xml:space="preserve"> prescriptions have a separate feeding schedule system, but their database interactions are otherwise exactly the same as a standard schedule. In this case, we might still use the same </w:t>
       </w:r>
@@ -705,8 +673,6 @@
         <w:rPr>
           <w:rFonts w:ascii="Cambria" w:eastAsia="Times New Roman" w:hAnsi="Cambria" w:cs="Arial"/>
           <w:color w:val="212121"/>
-          <w:sz w:val="23"/>
-          <w:szCs w:val="23"/>
         </w:rPr>
         <w:t>FeedingScheduleDAO</w:t>
       </w:r>
@@ -715,8 +681,6 @@
         <w:rPr>
           <w:rFonts w:ascii="Cambria" w:eastAsia="Times New Roman" w:hAnsi="Cambria" w:cs="Arial"/>
           <w:color w:val="212121"/>
-          <w:sz w:val="23"/>
-          <w:szCs w:val="23"/>
         </w:rPr>
         <w:t xml:space="preserve"> interface to implement with our </w:t>
       </w:r>
@@ -725,8 +689,6 @@
         <w:rPr>
           <w:rFonts w:ascii="Cambria" w:eastAsia="Times New Roman" w:hAnsi="Cambria" w:cs="Arial"/>
           <w:color w:val="212121"/>
-          <w:sz w:val="23"/>
-          <w:szCs w:val="23"/>
         </w:rPr>
         <w:t>VetFeedingScheduleDAOImpl</w:t>
       </w:r>
@@ -735,8 +697,6 @@
         <w:rPr>
           <w:rFonts w:ascii="Cambria" w:eastAsia="Times New Roman" w:hAnsi="Cambria" w:cs="Arial"/>
           <w:color w:val="212121"/>
-          <w:sz w:val="23"/>
-          <w:szCs w:val="23"/>
         </w:rPr>
         <w:t xml:space="preserve"> class. Then, no change is required in the code which calls the tagging database methods. We can use the same </w:t>
       </w:r>
@@ -745,8 +705,6 @@
         <w:rPr>
           <w:rFonts w:ascii="Cambria" w:eastAsia="Times New Roman" w:hAnsi="Cambria" w:cs="Arial"/>
           <w:color w:val="212121"/>
-          <w:sz w:val="23"/>
-          <w:szCs w:val="23"/>
         </w:rPr>
         <w:t>FeedingScheduleDAO</w:t>
       </w:r>
@@ -755,8 +713,6 @@
         <w:rPr>
           <w:rFonts w:ascii="Cambria" w:eastAsia="Times New Roman" w:hAnsi="Cambria" w:cs="Arial"/>
           <w:color w:val="212121"/>
-          <w:sz w:val="23"/>
-          <w:szCs w:val="23"/>
         </w:rPr>
         <w:t xml:space="preserve"> interface reference to manipulate both a </w:t>
       </w:r>
@@ -765,8 +721,6 @@
         <w:rPr>
           <w:rFonts w:ascii="Cambria" w:eastAsia="Times New Roman" w:hAnsi="Cambria" w:cs="Arial"/>
           <w:color w:val="212121"/>
-          <w:sz w:val="23"/>
-          <w:szCs w:val="23"/>
         </w:rPr>
         <w:t>FeedingScheduleDAOImpl</w:t>
       </w:r>
@@ -775,8 +729,6 @@
         <w:rPr>
           <w:rFonts w:ascii="Cambria" w:eastAsia="Times New Roman" w:hAnsi="Cambria" w:cs="Arial"/>
           <w:color w:val="212121"/>
-          <w:sz w:val="23"/>
-          <w:szCs w:val="23"/>
         </w:rPr>
         <w:t xml:space="preserve"> object </w:t>
       </w:r>
@@ -786,8 +738,6 @@
           <w:i/>
           <w:iCs/>
           <w:color w:val="212121"/>
-          <w:sz w:val="23"/>
-          <w:szCs w:val="23"/>
         </w:rPr>
         <w:t>and</w:t>
       </w:r>
@@ -795,8 +745,6 @@
         <w:rPr>
           <w:rFonts w:ascii="Cambria" w:eastAsia="Times New Roman" w:hAnsi="Cambria" w:cs="Arial"/>
           <w:color w:val="212121"/>
-          <w:sz w:val="23"/>
-          <w:szCs w:val="23"/>
         </w:rPr>
         <w:t> </w:t>
       </w:r>
@@ -805,8 +753,6 @@
         <w:rPr>
           <w:rFonts w:ascii="Cambria" w:eastAsia="Times New Roman" w:hAnsi="Cambria" w:cs="Arial"/>
           <w:color w:val="212121"/>
-          <w:sz w:val="23"/>
-          <w:szCs w:val="23"/>
         </w:rPr>
         <w:t>and</w:t>
       </w:r>
@@ -815,8 +761,6 @@
         <w:rPr>
           <w:rFonts w:ascii="Cambria" w:eastAsia="Times New Roman" w:hAnsi="Cambria" w:cs="Arial"/>
           <w:color w:val="212121"/>
-          <w:sz w:val="23"/>
-          <w:szCs w:val="23"/>
         </w:rPr>
         <w:t xml:space="preserve"> </w:t>
       </w:r>
@@ -825,8 +769,6 @@
         <w:rPr>
           <w:rFonts w:ascii="Cambria" w:eastAsia="Times New Roman" w:hAnsi="Cambria" w:cs="Arial"/>
           <w:color w:val="212121"/>
-          <w:sz w:val="23"/>
-          <w:szCs w:val="23"/>
         </w:rPr>
         <w:t>VetFeedingScheduleDAOImpl</w:t>
       </w:r>
@@ -835,8 +777,6 @@
         <w:rPr>
           <w:rFonts w:ascii="Cambria" w:eastAsia="Times New Roman" w:hAnsi="Cambria" w:cs="Arial"/>
           <w:color w:val="212121"/>
-          <w:sz w:val="23"/>
-          <w:szCs w:val="23"/>
         </w:rPr>
         <w:t xml:space="preserve"> object.</w:t>
       </w:r>
@@ -848,16 +788,12 @@
         <w:rPr>
           <w:rFonts w:ascii="Cambria" w:eastAsia="Times New Roman" w:hAnsi="Cambria" w:cs="Arial"/>
           <w:color w:val="212121"/>
-          <w:sz w:val="23"/>
-          <w:szCs w:val="23"/>
-        </w:rPr>
-      </w:pPr>
-      <w:r>
-        <w:rPr>
-          <w:rFonts w:ascii="Cambria" w:eastAsia="Times New Roman" w:hAnsi="Cambria" w:cs="Arial"/>
-          <w:color w:val="212121"/>
-          <w:sz w:val="23"/>
-          <w:szCs w:val="23"/>
+        </w:rPr>
+      </w:pPr>
+      <w:r>
+        <w:rPr>
+          <w:rFonts w:ascii="Cambria" w:eastAsia="Times New Roman" w:hAnsi="Cambria" w:cs="Arial"/>
+          <w:color w:val="212121"/>
         </w:rPr>
         <w:t> </w:t>
       </w:r>
@@ -869,16 +805,12 @@
         <w:rPr>
           <w:rFonts w:ascii="Cambria" w:eastAsia="Times New Roman" w:hAnsi="Cambria" w:cs="Arial"/>
           <w:color w:val="212121"/>
-          <w:sz w:val="23"/>
-          <w:szCs w:val="23"/>
-        </w:rPr>
-      </w:pPr>
-      <w:r>
-        <w:rPr>
-          <w:rFonts w:ascii="Cambria" w:eastAsia="Times New Roman" w:hAnsi="Cambria" w:cs="Arial"/>
-          <w:color w:val="212121"/>
-          <w:sz w:val="23"/>
-          <w:szCs w:val="23"/>
+        </w:rPr>
+      </w:pPr>
+      <w:r>
+        <w:rPr>
+          <w:rFonts w:ascii="Cambria" w:eastAsia="Times New Roman" w:hAnsi="Cambria" w:cs="Arial"/>
+          <w:color w:val="212121"/>
         </w:rPr>
         <w:t>Your final task this week, is to write a java file that defines an interface. This interface should have methods for each functionality that the system needs to support. You won't need to write an implementation class yet, that's a task for the next dive.</w:t>
       </w:r>
@@ -890,16 +822,12 @@
         <w:rPr>
           <w:rFonts w:ascii="Cambria" w:eastAsia="Times New Roman" w:hAnsi="Cambria" w:cs="Arial"/>
           <w:color w:val="212121"/>
-          <w:sz w:val="23"/>
-          <w:szCs w:val="23"/>
-        </w:rPr>
-      </w:pPr>
-      <w:r>
-        <w:rPr>
-          <w:rFonts w:ascii="Cambria" w:eastAsia="Times New Roman" w:hAnsi="Cambria" w:cs="Arial"/>
-          <w:color w:val="212121"/>
-          <w:sz w:val="23"/>
-          <w:szCs w:val="23"/>
+        </w:rPr>
+      </w:pPr>
+      <w:r>
+        <w:rPr>
+          <w:rFonts w:ascii="Cambria" w:eastAsia="Times New Roman" w:hAnsi="Cambria" w:cs="Arial"/>
+          <w:color w:val="212121"/>
         </w:rPr>
         <w:t>You will need, at minimum:</w:t>
       </w:r>
@@ -915,16 +843,12 @@
         <w:rPr>
           <w:rFonts w:ascii="Cambria" w:eastAsia="Times New Roman" w:hAnsi="Cambria" w:cs="Arial"/>
           <w:color w:val="212121"/>
-          <w:sz w:val="23"/>
-          <w:szCs w:val="23"/>
-        </w:rPr>
-      </w:pPr>
-      <w:r>
-        <w:rPr>
-          <w:rFonts w:ascii="Cambria" w:eastAsia="Times New Roman" w:hAnsi="Cambria" w:cs="Arial"/>
-          <w:color w:val="212121"/>
-          <w:sz w:val="23"/>
-          <w:szCs w:val="23"/>
+        </w:rPr>
+      </w:pPr>
+      <w:r>
+        <w:rPr>
+          <w:rFonts w:ascii="Cambria" w:eastAsia="Times New Roman" w:hAnsi="Cambria" w:cs="Arial"/>
+          <w:color w:val="212121"/>
         </w:rPr>
         <w:t>A method to add a given feeding schedule to the database.</w:t>
       </w:r>
@@ -940,16 +864,12 @@
         <w:rPr>
           <w:rFonts w:ascii="Cambria" w:eastAsia="Times New Roman" w:hAnsi="Cambria" w:cs="Arial"/>
           <w:color w:val="212121"/>
-          <w:sz w:val="23"/>
-          <w:szCs w:val="23"/>
-        </w:rPr>
-      </w:pPr>
-      <w:r>
-        <w:rPr>
-          <w:rFonts w:ascii="Cambria" w:eastAsia="Times New Roman" w:hAnsi="Cambria" w:cs="Arial"/>
-          <w:color w:val="212121"/>
-          <w:sz w:val="23"/>
-          <w:szCs w:val="23"/>
+        </w:rPr>
+      </w:pPr>
+      <w:r>
+        <w:rPr>
+          <w:rFonts w:ascii="Cambria" w:eastAsia="Times New Roman" w:hAnsi="Cambria" w:cs="Arial"/>
+          <w:color w:val="212121"/>
         </w:rPr>
         <w:t>A method to delete a given feeding schedule to the database. This method should first remove all references to that feeding schedule from the ANIMALS table.</w:t>
       </w:r>
@@ -965,16 +885,12 @@
         <w:rPr>
           <w:rFonts w:ascii="Cambria" w:eastAsia="Times New Roman" w:hAnsi="Cambria" w:cs="Arial"/>
           <w:color w:val="212121"/>
-          <w:sz w:val="23"/>
-          <w:szCs w:val="23"/>
-        </w:rPr>
-      </w:pPr>
-      <w:r>
-        <w:rPr>
-          <w:rFonts w:ascii="Cambria" w:eastAsia="Times New Roman" w:hAnsi="Cambria" w:cs="Arial"/>
-          <w:color w:val="212121"/>
-          <w:sz w:val="23"/>
-          <w:szCs w:val="23"/>
+        </w:rPr>
+      </w:pPr>
+      <w:r>
+        <w:rPr>
+          <w:rFonts w:ascii="Cambria" w:eastAsia="Times New Roman" w:hAnsi="Cambria" w:cs="Arial"/>
+          <w:color w:val="212121"/>
         </w:rPr>
         <w:t>A method to retrieve all feeding schedules from the database</w:t>
       </w:r>
@@ -990,16 +906,12 @@
         <w:rPr>
           <w:rFonts w:ascii="Cambria" w:eastAsia="Times New Roman" w:hAnsi="Cambria" w:cs="Arial"/>
           <w:color w:val="212121"/>
-          <w:sz w:val="23"/>
-          <w:szCs w:val="23"/>
-        </w:rPr>
-      </w:pPr>
-      <w:r>
-        <w:rPr>
-          <w:rFonts w:ascii="Cambria" w:eastAsia="Times New Roman" w:hAnsi="Cambria" w:cs="Arial"/>
-          <w:color w:val="212121"/>
-          <w:sz w:val="23"/>
-          <w:szCs w:val="23"/>
+        </w:rPr>
+      </w:pPr>
+      <w:r>
+        <w:rPr>
+          <w:rFonts w:ascii="Cambria" w:eastAsia="Times New Roman" w:hAnsi="Cambria" w:cs="Arial"/>
+          <w:color w:val="212121"/>
         </w:rPr>
         <w:t>A method to retrieve a single feeding schedule from the database for a given animal</w:t>
       </w:r>
@@ -1015,16 +927,12 @@
         <w:rPr>
           <w:rFonts w:ascii="Cambria" w:eastAsia="Times New Roman" w:hAnsi="Cambria" w:cs="Arial"/>
           <w:color w:val="212121"/>
-          <w:sz w:val="23"/>
-          <w:szCs w:val="23"/>
-        </w:rPr>
-      </w:pPr>
-      <w:r>
-        <w:rPr>
-          <w:rFonts w:ascii="Cambria" w:eastAsia="Times New Roman" w:hAnsi="Cambria" w:cs="Arial"/>
-          <w:color w:val="212121"/>
-          <w:sz w:val="23"/>
-          <w:szCs w:val="23"/>
+        </w:rPr>
+      </w:pPr>
+      <w:r>
+        <w:rPr>
+          <w:rFonts w:ascii="Cambria" w:eastAsia="Times New Roman" w:hAnsi="Cambria" w:cs="Arial"/>
+          <w:color w:val="212121"/>
         </w:rPr>
         <w:t>A method to assign a given feeding schedule to a given animal.</w:t>
       </w:r>
@@ -1040,16 +948,12 @@
         <w:rPr>
           <w:rFonts w:ascii="Cambria" w:eastAsia="Times New Roman" w:hAnsi="Cambria" w:cs="Arial"/>
           <w:color w:val="212121"/>
-          <w:sz w:val="23"/>
-          <w:szCs w:val="23"/>
-        </w:rPr>
-      </w:pPr>
-      <w:r>
-        <w:rPr>
-          <w:rFonts w:ascii="Cambria" w:eastAsia="Times New Roman" w:hAnsi="Cambria" w:cs="Arial"/>
-          <w:color w:val="212121"/>
-          <w:sz w:val="23"/>
-          <w:szCs w:val="23"/>
+        </w:rPr>
+      </w:pPr>
+      <w:r>
+        <w:rPr>
+          <w:rFonts w:ascii="Cambria" w:eastAsia="Times New Roman" w:hAnsi="Cambria" w:cs="Arial"/>
+          <w:color w:val="212121"/>
         </w:rPr>
         <w:t>A method to remove a feeding schedule from a given animal.</w:t>
       </w:r>
@@ -1061,16 +965,12 @@
         <w:rPr>
           <w:rFonts w:ascii="Cambria" w:eastAsia="Times New Roman" w:hAnsi="Cambria" w:cs="Arial"/>
           <w:color w:val="212121"/>
-          <w:sz w:val="23"/>
-          <w:szCs w:val="23"/>
-        </w:rPr>
-      </w:pPr>
-      <w:r>
-        <w:rPr>
-          <w:rFonts w:ascii="Cambria" w:eastAsia="Times New Roman" w:hAnsi="Cambria" w:cs="Arial"/>
-          <w:color w:val="212121"/>
-          <w:sz w:val="23"/>
-          <w:szCs w:val="23"/>
+        </w:rPr>
+      </w:pPr>
+      <w:r>
+        <w:rPr>
+          <w:rFonts w:ascii="Cambria" w:eastAsia="Times New Roman" w:hAnsi="Cambria" w:cs="Arial"/>
+          <w:color w:val="212121"/>
         </w:rPr>
         <w:t xml:space="preserve">NOTE: You can call the file </w:t>
       </w:r>
@@ -1079,8 +979,6 @@
         <w:rPr>
           <w:rFonts w:ascii="Cambria" w:eastAsia="Times New Roman" w:hAnsi="Cambria" w:cs="Arial"/>
           <w:color w:val="212121"/>
-          <w:sz w:val="23"/>
-          <w:szCs w:val="23"/>
         </w:rPr>
         <w:t>FeedingScheduleDAO</w:t>
       </w:r>
@@ -1089,8 +987,6 @@
         <w:rPr>
           <w:rFonts w:ascii="Cambria" w:eastAsia="Times New Roman" w:hAnsi="Cambria" w:cs="Arial"/>
           <w:color w:val="212121"/>
-          <w:sz w:val="23"/>
-          <w:szCs w:val="23"/>
         </w:rPr>
         <w:t>.</w:t>
       </w:r>
@@ -1101,215 +997,185 @@
         <w:rPr>
           <w:rFonts w:ascii="Cambria" w:eastAsia="Times New Roman" w:hAnsi="Cambria" w:cs="Arial"/>
           <w:color w:val="212121"/>
-          <w:sz w:val="45"/>
-          <w:szCs w:val="45"/>
-        </w:rPr>
-      </w:pPr>
-    </w:p>
-    <w:p>
-      <w:pPr>
-        <w:shd w:val="clear" w:color="auto" w:fill="FFFFFF"/>
+        </w:rPr>
+      </w:pPr>
+    </w:p>
+    <w:p>
+      <w:pPr>
         <w:jc w:val="center"/>
-        <w:rPr>
-          <w:rFonts w:ascii="Cambria" w:eastAsia="Times New Roman" w:hAnsi="Cambria" w:cs="Arial"/>
-          <w:color w:val="212121"/>
-          <w:sz w:val="45"/>
-          <w:szCs w:val="45"/>
-        </w:rPr>
-      </w:pPr>
-      <w:r>
-        <w:rPr>
-          <w:rFonts w:ascii="Cambria" w:eastAsia="Times New Roman" w:hAnsi="Cambria" w:cs="Arial"/>
-          <w:color w:val="212121"/>
-          <w:sz w:val="45"/>
-          <w:szCs w:val="45"/>
-        </w:rPr>
-        <w:t xml:space="preserve">Drive 3 </w:t>
-      </w:r>
-      <w:r>
-        <w:rPr>
-          <w:rFonts w:ascii="Cambria" w:eastAsia="Times New Roman" w:hAnsi="Cambria" w:cs="Arial"/>
-          <w:color w:val="212121"/>
-          <w:sz w:val="45"/>
-          <w:szCs w:val="45"/>
-        </w:rPr>
-        <w:t>Instructions</w:t>
-      </w:r>
-    </w:p>
-    <w:p>
-      <w:pPr>
-        <w:shd w:val="clear" w:color="auto" w:fill="FFFFFF"/>
-        <w:spacing w:after="135"/>
-        <w:rPr>
-          <w:rFonts w:ascii="Cambria" w:eastAsia="Times New Roman" w:hAnsi="Cambria" w:cs="Arial"/>
-          <w:color w:val="212121"/>
-          <w:sz w:val="23"/>
-          <w:szCs w:val="23"/>
-        </w:rPr>
-      </w:pPr>
-      <w:r>
-        <w:rPr>
-          <w:rFonts w:ascii="Cambria" w:eastAsia="Times New Roman" w:hAnsi="Cambria" w:cs="Arial"/>
-          <w:color w:val="212121"/>
-          <w:sz w:val="23"/>
-          <w:szCs w:val="23"/>
-        </w:rPr>
-        <w:t>Last week, you created the tables for your tagging system and laid the groundwork for a system that will bring that data into your application for manipulation. To do that, you will need to store that data in a POJO - a Plain Old Java Object - for which a single instance represents a single tag. For reference, look at the Animal class contained in the Starter Kit - that's a POJO too.</w:t>
-      </w:r>
-    </w:p>
-    <w:p>
-      <w:pPr>
-        <w:shd w:val="clear" w:color="auto" w:fill="FFFFFF"/>
-        <w:spacing w:after="135"/>
-        <w:rPr>
-          <w:rFonts w:ascii="Cambria" w:eastAsia="Times New Roman" w:hAnsi="Cambria" w:cs="Arial"/>
-          <w:color w:val="212121"/>
-          <w:sz w:val="23"/>
-          <w:szCs w:val="23"/>
-        </w:rPr>
-      </w:pPr>
-      <w:r>
-        <w:rPr>
-          <w:rFonts w:ascii="Cambria" w:eastAsia="Times New Roman" w:hAnsi="Cambria" w:cs="Arial"/>
-          <w:color w:val="212121"/>
-          <w:sz w:val="23"/>
-          <w:szCs w:val="23"/>
-        </w:rPr>
-        <w:t xml:space="preserve">For all intents and purposes, a POJO is just a Java class that defines some </w:t>
-      </w:r>
-      <w:proofErr w:type="gramStart"/>
-      <w:r>
-        <w:rPr>
-          <w:rFonts w:ascii="Cambria" w:eastAsia="Times New Roman" w:hAnsi="Cambria" w:cs="Arial"/>
-          <w:color w:val="212121"/>
-          <w:sz w:val="23"/>
-          <w:szCs w:val="23"/>
-        </w:rPr>
-        <w:t>properties, and</w:t>
-      </w:r>
-      <w:proofErr w:type="gramEnd"/>
-      <w:r>
-        <w:rPr>
-          <w:rFonts w:ascii="Cambria" w:eastAsia="Times New Roman" w:hAnsi="Cambria" w:cs="Arial"/>
-          <w:color w:val="212121"/>
-          <w:sz w:val="23"/>
-          <w:szCs w:val="23"/>
-        </w:rPr>
-        <w:t xml:space="preserve"> has getters and setters for accessing and manipulating those properties. Every instance of a POJO represents an instance of a tangible object or idea - in this case, each instance of an Animal class represents a single Animal. Put another way, each row of the Animal table corresponds to a single instance of an Animal object.</w:t>
-      </w:r>
-    </w:p>
-    <w:p>
-      <w:pPr>
-        <w:shd w:val="clear" w:color="auto" w:fill="FFFFFF"/>
-        <w:spacing w:after="135"/>
-        <w:rPr>
-          <w:rFonts w:ascii="Cambria" w:eastAsia="Times New Roman" w:hAnsi="Cambria" w:cs="Arial"/>
-          <w:color w:val="212121"/>
-          <w:sz w:val="23"/>
-          <w:szCs w:val="23"/>
-        </w:rPr>
-      </w:pPr>
-      <w:r>
-        <w:rPr>
-          <w:rFonts w:ascii="Cambria" w:eastAsia="Times New Roman" w:hAnsi="Cambria" w:cs="Arial"/>
-          <w:color w:val="212121"/>
-          <w:sz w:val="23"/>
-          <w:szCs w:val="23"/>
-        </w:rPr>
-        <w:t xml:space="preserve">Your next task is to create a Feeding Schedule POJO that can store and map the data you're saving in your database </w:t>
-      </w:r>
-      <w:proofErr w:type="gramStart"/>
-      <w:r>
-        <w:rPr>
-          <w:rFonts w:ascii="Cambria" w:eastAsia="Times New Roman" w:hAnsi="Cambria" w:cs="Arial"/>
-          <w:color w:val="212121"/>
-          <w:sz w:val="23"/>
-          <w:szCs w:val="23"/>
-        </w:rPr>
-        <w:t>tables, and</w:t>
-      </w:r>
-      <w:proofErr w:type="gramEnd"/>
-      <w:r>
-        <w:rPr>
-          <w:rFonts w:ascii="Cambria" w:eastAsia="Times New Roman" w:hAnsi="Cambria" w:cs="Arial"/>
-          <w:color w:val="212121"/>
-          <w:sz w:val="23"/>
-          <w:szCs w:val="23"/>
-        </w:rPr>
-        <w:t xml:space="preserve"> relate it to the Animal class if necessary. You may decide to keep the two as separate entities, or you may decide to relate them through composition. In other words, you may decide to have all Animal objects contain a reference to a </w:t>
-      </w:r>
-      <w:proofErr w:type="spellStart"/>
-      <w:r>
-        <w:rPr>
-          <w:rFonts w:ascii="Cambria" w:eastAsia="Times New Roman" w:hAnsi="Cambria" w:cs="Arial"/>
-          <w:color w:val="212121"/>
-          <w:sz w:val="23"/>
-          <w:szCs w:val="23"/>
-        </w:rPr>
-        <w:t>FeedingSchedule</w:t>
-      </w:r>
-      <w:proofErr w:type="spellEnd"/>
-      <w:r>
-        <w:rPr>
-          <w:rFonts w:ascii="Cambria" w:eastAsia="Times New Roman" w:hAnsi="Cambria" w:cs="Arial"/>
-          <w:color w:val="212121"/>
-          <w:sz w:val="23"/>
-          <w:szCs w:val="23"/>
-        </w:rPr>
-        <w:t xml:space="preserve"> object.</w:t>
-      </w:r>
-    </w:p>
-    <w:p>
-      <w:pPr>
-        <w:shd w:val="clear" w:color="auto" w:fill="FFFFFF"/>
-        <w:spacing w:after="135"/>
-        <w:rPr>
-          <w:rFonts w:ascii="Cambria" w:eastAsia="Times New Roman" w:hAnsi="Cambria" w:cs="Arial"/>
-          <w:color w:val="212121"/>
-          <w:sz w:val="23"/>
-          <w:szCs w:val="23"/>
-        </w:rPr>
-      </w:pPr>
-      <w:r>
-        <w:rPr>
-          <w:rFonts w:ascii="Cambria" w:eastAsia="Times New Roman" w:hAnsi="Cambria" w:cs="Arial"/>
-          <w:color w:val="212121"/>
-          <w:sz w:val="23"/>
-          <w:szCs w:val="23"/>
-        </w:rPr>
-        <w:t> </w:t>
-      </w:r>
-    </w:p>
-    <w:p>
-      <w:pPr>
-        <w:shd w:val="clear" w:color="auto" w:fill="FFFFFF"/>
-        <w:spacing w:after="135"/>
         <w:rPr>
           <w:rFonts w:ascii="Cambria" w:eastAsia="Times New Roman" w:hAnsi="Cambria" w:cs="Arial"/>
           <w:b/>
           <w:bCs/>
           <w:color w:val="212121"/>
-          <w:sz w:val="23"/>
-          <w:szCs w:val="23"/>
-        </w:rPr>
-      </w:pPr>
-      <w:r>
-        <w:rPr>
-          <w:rFonts w:ascii="Cambria" w:eastAsia="Times New Roman" w:hAnsi="Cambria" w:cs="Arial"/>
-          <w:color w:val="212121"/>
-          <w:sz w:val="23"/>
-          <w:szCs w:val="23"/>
-        </w:rPr>
-        <w:t>NOTE: This is a simple class with properties and getters/setters for those properties. If you wish, you can name the class </w:t>
-      </w:r>
+          <w:sz w:val="36"/>
+          <w:szCs w:val="36"/>
+        </w:rPr>
+      </w:pPr>
       <w:r>
         <w:rPr>
           <w:rFonts w:ascii="Cambria" w:eastAsia="Times New Roman" w:hAnsi="Cambria" w:cs="Arial"/>
           <w:b/>
           <w:bCs/>
           <w:color w:val="212121"/>
-          <w:sz w:val="23"/>
-          <w:szCs w:val="23"/>
+          <w:sz w:val="36"/>
+          <w:szCs w:val="36"/>
+        </w:rPr>
+        <w:t xml:space="preserve">Drive 3 </w:t>
+      </w:r>
+      <w:r>
+        <w:rPr>
+          <w:rFonts w:ascii="Cambria" w:eastAsia="Times New Roman" w:hAnsi="Cambria" w:cs="Arial"/>
+          <w:b/>
+          <w:bCs/>
+          <w:color w:val="212121"/>
+          <w:sz w:val="36"/>
+          <w:szCs w:val="36"/>
+        </w:rPr>
+        <w:t>Specification</w:t>
+      </w:r>
+    </w:p>
+    <w:p>
+      <w:pPr>
+        <w:shd w:val="clear" w:color="auto" w:fill="FFFFFF"/>
+        <w:spacing w:after="135"/>
+        <w:rPr>
+          <w:rFonts w:ascii="Cambria" w:eastAsia="Times New Roman" w:hAnsi="Cambria" w:cs="Arial"/>
+          <w:color w:val="212121"/>
+        </w:rPr>
+      </w:pPr>
+      <w:r>
+        <w:rPr>
+          <w:rFonts w:ascii="Cambria" w:eastAsia="Times New Roman" w:hAnsi="Cambria" w:cs="Arial"/>
+          <w:color w:val="212121"/>
+        </w:rPr>
+        <w:t>Last week, you created the tables for your tagging system and laid the groundwork for a system that will bring that data into your application for manipulation. To do that, you will need to store that data in a POJO - a Plain Old Java Object - for which a single instance represents a single tag. For reference, look at the Animal class contained in the Starter Kit - that's a POJO too.</w:t>
+      </w:r>
+    </w:p>
+    <w:p>
+      <w:pPr>
+        <w:shd w:val="clear" w:color="auto" w:fill="FFFFFF"/>
+        <w:spacing w:after="135"/>
+        <w:rPr>
+          <w:rFonts w:ascii="Cambria" w:eastAsia="Times New Roman" w:hAnsi="Cambria" w:cs="Arial"/>
+          <w:color w:val="212121"/>
+        </w:rPr>
+      </w:pPr>
+      <w:r>
+        <w:rPr>
+          <w:rFonts w:ascii="Cambria" w:eastAsia="Times New Roman" w:hAnsi="Cambria" w:cs="Arial"/>
+          <w:color w:val="212121"/>
+        </w:rPr>
+        <w:t xml:space="preserve">For all intents and purposes, a POJO is just a Java class that defines some </w:t>
+      </w:r>
+      <w:proofErr w:type="gramStart"/>
+      <w:r>
+        <w:rPr>
+          <w:rFonts w:ascii="Cambria" w:eastAsia="Times New Roman" w:hAnsi="Cambria" w:cs="Arial"/>
+          <w:color w:val="212121"/>
+        </w:rPr>
+        <w:t>properties, and</w:t>
+      </w:r>
+      <w:proofErr w:type="gramEnd"/>
+      <w:r>
+        <w:rPr>
+          <w:rFonts w:ascii="Cambria" w:eastAsia="Times New Roman" w:hAnsi="Cambria" w:cs="Arial"/>
+          <w:color w:val="212121"/>
+        </w:rPr>
+        <w:t xml:space="preserve"> has getters and setters for accessing and manipulating those properties. Every instance of a POJO represents an instance of a tangible object or idea - in this case, each instance of an Animal class represents a single Animal. Put another way, each row of the Animal table corresponds to a single instance of an Animal object.</w:t>
+      </w:r>
+    </w:p>
+    <w:p>
+      <w:pPr>
+        <w:shd w:val="clear" w:color="auto" w:fill="FFFFFF"/>
+        <w:spacing w:after="135"/>
+        <w:rPr>
+          <w:rFonts w:ascii="Cambria" w:eastAsia="Times New Roman" w:hAnsi="Cambria" w:cs="Arial"/>
+          <w:color w:val="212121"/>
+        </w:rPr>
+      </w:pPr>
+      <w:r>
+        <w:rPr>
+          <w:rFonts w:ascii="Cambria" w:eastAsia="Times New Roman" w:hAnsi="Cambria" w:cs="Arial"/>
+          <w:color w:val="212121"/>
+        </w:rPr>
+        <w:lastRenderedPageBreak/>
+        <w:t xml:space="preserve">Your next task is to create a Feeding Schedule POJO that can store and map the data you're saving in your database </w:t>
+      </w:r>
+      <w:proofErr w:type="gramStart"/>
+      <w:r>
+        <w:rPr>
+          <w:rFonts w:ascii="Cambria" w:eastAsia="Times New Roman" w:hAnsi="Cambria" w:cs="Arial"/>
+          <w:color w:val="212121"/>
+        </w:rPr>
+        <w:t>tables, and</w:t>
+      </w:r>
+      <w:proofErr w:type="gramEnd"/>
+      <w:r>
+        <w:rPr>
+          <w:rFonts w:ascii="Cambria" w:eastAsia="Times New Roman" w:hAnsi="Cambria" w:cs="Arial"/>
+          <w:color w:val="212121"/>
+        </w:rPr>
+        <w:t xml:space="preserve"> relate it to the Animal class if necessary. You may decide to keep the two as separate entities, or you may decide to relate them through composition. In other words, you may decide to have all Animal objects contain a reference to a </w:t>
+      </w:r>
+      <w:proofErr w:type="spellStart"/>
+      <w:r>
+        <w:rPr>
+          <w:rFonts w:ascii="Cambria" w:eastAsia="Times New Roman" w:hAnsi="Cambria" w:cs="Arial"/>
+          <w:color w:val="212121"/>
+        </w:rPr>
+        <w:t>FeedingSchedule</w:t>
+      </w:r>
+      <w:proofErr w:type="spellEnd"/>
+      <w:r>
+        <w:rPr>
+          <w:rFonts w:ascii="Cambria" w:eastAsia="Times New Roman" w:hAnsi="Cambria" w:cs="Arial"/>
+          <w:color w:val="212121"/>
+        </w:rPr>
+        <w:t xml:space="preserve"> object.</w:t>
+      </w:r>
+    </w:p>
+    <w:p>
+      <w:pPr>
+        <w:shd w:val="clear" w:color="auto" w:fill="FFFFFF"/>
+        <w:spacing w:after="135"/>
+        <w:rPr>
+          <w:rFonts w:ascii="Cambria" w:eastAsia="Times New Roman" w:hAnsi="Cambria" w:cs="Arial"/>
+          <w:color w:val="212121"/>
+        </w:rPr>
+      </w:pPr>
+      <w:r>
+        <w:rPr>
+          <w:rFonts w:ascii="Cambria" w:eastAsia="Times New Roman" w:hAnsi="Cambria" w:cs="Arial"/>
+          <w:color w:val="212121"/>
+        </w:rPr>
+        <w:t> </w:t>
+      </w:r>
+    </w:p>
+    <w:p>
+      <w:pPr>
+        <w:shd w:val="clear" w:color="auto" w:fill="FFFFFF"/>
+        <w:spacing w:after="135"/>
+        <w:rPr>
+          <w:rFonts w:ascii="Cambria" w:eastAsia="Times New Roman" w:hAnsi="Cambria" w:cs="Arial"/>
+          <w:b/>
+          <w:bCs/>
+          <w:color w:val="212121"/>
+        </w:rPr>
+      </w:pPr>
+      <w:r>
+        <w:rPr>
+          <w:rFonts w:ascii="Cambria" w:eastAsia="Times New Roman" w:hAnsi="Cambria" w:cs="Arial"/>
+          <w:color w:val="212121"/>
+        </w:rPr>
+        <w:t>NOTE: This is a simple class with properties and getters/setters for those properties. If you wish, you can name the class </w:t>
+      </w:r>
+      <w:r>
+        <w:rPr>
+          <w:rFonts w:ascii="Cambria" w:eastAsia="Times New Roman" w:hAnsi="Cambria" w:cs="Arial"/>
+          <w:b/>
+          <w:bCs/>
+          <w:color w:val="212121"/>
         </w:rPr>
         <w:t>FeedingSchedule.java</w:t>
       </w:r>
@@ -1320,39 +1186,42 @@
         <w:rPr>
           <w:rFonts w:ascii="Cambria" w:eastAsia="Times New Roman" w:hAnsi="Cambria" w:cs="Arial"/>
           <w:color w:val="212121"/>
-          <w:sz w:val="45"/>
-          <w:szCs w:val="45"/>
-        </w:rPr>
-      </w:pPr>
-    </w:p>
-    <w:p>
-      <w:pPr>
-        <w:shd w:val="clear" w:color="auto" w:fill="FFFFFF"/>
+        </w:rPr>
+      </w:pPr>
+    </w:p>
+    <w:p>
+      <w:pPr>
         <w:jc w:val="center"/>
         <w:rPr>
           <w:rFonts w:ascii="Cambria" w:eastAsia="Times New Roman" w:hAnsi="Cambria" w:cs="Arial"/>
-          <w:color w:val="212121"/>
-          <w:sz w:val="45"/>
-          <w:szCs w:val="45"/>
-        </w:rPr>
-      </w:pPr>
-      <w:r>
-        <w:rPr>
-          <w:rFonts w:ascii="Cambria" w:eastAsia="Times New Roman" w:hAnsi="Cambria" w:cs="Arial"/>
-          <w:color w:val="212121"/>
-          <w:sz w:val="45"/>
-          <w:szCs w:val="45"/>
+          <w:b/>
+          <w:bCs/>
+          <w:color w:val="212121"/>
+          <w:sz w:val="36"/>
+          <w:szCs w:val="36"/>
+        </w:rPr>
+      </w:pPr>
+      <w:r>
+        <w:rPr>
+          <w:rFonts w:ascii="Cambria" w:eastAsia="Times New Roman" w:hAnsi="Cambria" w:cs="Arial"/>
+          <w:b/>
+          <w:bCs/>
+          <w:color w:val="212121"/>
+          <w:sz w:val="36"/>
+          <w:szCs w:val="36"/>
         </w:rPr>
         <w:t xml:space="preserve">Drive 3.2 </w:t>
       </w:r>
       <w:r>
         <w:rPr>
           <w:rFonts w:ascii="Cambria" w:eastAsia="Times New Roman" w:hAnsi="Cambria" w:cs="Arial"/>
-          <w:color w:val="212121"/>
-          <w:sz w:val="45"/>
-          <w:szCs w:val="45"/>
-        </w:rPr>
-        <w:t>Instructions</w:t>
+          <w:b/>
+          <w:bCs/>
+          <w:color w:val="212121"/>
+          <w:sz w:val="36"/>
+          <w:szCs w:val="36"/>
+        </w:rPr>
+        <w:t>Specification</w:t>
       </w:r>
     </w:p>
     <w:p>
@@ -1362,16 +1231,12 @@
         <w:rPr>
           <w:rFonts w:ascii="Cambria" w:eastAsia="Times New Roman" w:hAnsi="Cambria" w:cs="Arial"/>
           <w:color w:val="212121"/>
-          <w:sz w:val="23"/>
-          <w:szCs w:val="23"/>
-        </w:rPr>
-      </w:pPr>
-      <w:r>
-        <w:rPr>
-          <w:rFonts w:ascii="Cambria" w:eastAsia="Times New Roman" w:hAnsi="Cambria" w:cs="Arial"/>
-          <w:color w:val="212121"/>
-          <w:sz w:val="23"/>
-          <w:szCs w:val="23"/>
+        </w:rPr>
+      </w:pPr>
+      <w:r>
+        <w:rPr>
+          <w:rFonts w:ascii="Cambria" w:eastAsia="Times New Roman" w:hAnsi="Cambria" w:cs="Arial"/>
+          <w:color w:val="212121"/>
         </w:rPr>
         <w:t>In the last dive, you wrote the interfaces that declare the methods your application will use to pull data from, and send data to, your tagging tables. This week, your task will be to implement those interfaces and code your complete Data Access Layer.</w:t>
       </w:r>
@@ -1383,16 +1248,12 @@
         <w:rPr>
           <w:rFonts w:ascii="Cambria" w:eastAsia="Times New Roman" w:hAnsi="Cambria" w:cs="Arial"/>
           <w:color w:val="212121"/>
-          <w:sz w:val="23"/>
-          <w:szCs w:val="23"/>
-        </w:rPr>
-      </w:pPr>
-      <w:r>
-        <w:rPr>
-          <w:rFonts w:ascii="Cambria" w:eastAsia="Times New Roman" w:hAnsi="Cambria" w:cs="Arial"/>
-          <w:color w:val="212121"/>
-          <w:sz w:val="23"/>
-          <w:szCs w:val="23"/>
+        </w:rPr>
+      </w:pPr>
+      <w:r>
+        <w:rPr>
+          <w:rFonts w:ascii="Cambria" w:eastAsia="Times New Roman" w:hAnsi="Cambria" w:cs="Arial"/>
+          <w:color w:val="212121"/>
         </w:rPr>
         <w:t xml:space="preserve">As usual, feel free to use the existing </w:t>
       </w:r>
@@ -1401,8 +1262,6 @@
         <w:rPr>
           <w:rFonts w:ascii="Cambria" w:eastAsia="Times New Roman" w:hAnsi="Cambria" w:cs="Arial"/>
           <w:color w:val="212121"/>
-          <w:sz w:val="23"/>
-          <w:szCs w:val="23"/>
         </w:rPr>
         <w:t>AnimalDAOImpl</w:t>
       </w:r>
@@ -1411,8 +1270,6 @@
         <w:rPr>
           <w:rFonts w:ascii="Cambria" w:eastAsia="Times New Roman" w:hAnsi="Cambria" w:cs="Arial"/>
           <w:color w:val="212121"/>
-          <w:sz w:val="23"/>
-          <w:szCs w:val="23"/>
         </w:rPr>
         <w:t xml:space="preserve"> class as a guideline for this process.</w:t>
       </w:r>
@@ -1424,16 +1281,12 @@
         <w:rPr>
           <w:rFonts w:ascii="Cambria" w:eastAsia="Times New Roman" w:hAnsi="Cambria" w:cs="Arial"/>
           <w:color w:val="212121"/>
-          <w:sz w:val="23"/>
-          <w:szCs w:val="23"/>
-        </w:rPr>
-      </w:pPr>
-      <w:r>
-        <w:rPr>
-          <w:rFonts w:ascii="Cambria" w:eastAsia="Times New Roman" w:hAnsi="Cambria" w:cs="Arial"/>
-          <w:color w:val="212121"/>
-          <w:sz w:val="23"/>
-          <w:szCs w:val="23"/>
+        </w:rPr>
+      </w:pPr>
+      <w:r>
+        <w:rPr>
+          <w:rFonts w:ascii="Cambria" w:eastAsia="Times New Roman" w:hAnsi="Cambria" w:cs="Arial"/>
+          <w:color w:val="212121"/>
         </w:rPr>
         <w:t xml:space="preserve">NOTE: You can call the file </w:t>
       </w:r>
@@ -1442,8 +1295,6 @@
         <w:rPr>
           <w:rFonts w:ascii="Cambria" w:eastAsia="Times New Roman" w:hAnsi="Cambria" w:cs="Arial"/>
           <w:color w:val="212121"/>
-          <w:sz w:val="23"/>
-          <w:szCs w:val="23"/>
         </w:rPr>
         <w:t>FeedingScheduleDAOImpl</w:t>
       </w:r>
@@ -1452,8 +1303,6 @@
         <w:rPr>
           <w:rFonts w:ascii="Cambria" w:eastAsia="Times New Roman" w:hAnsi="Cambria" w:cs="Arial"/>
           <w:color w:val="212121"/>
-          <w:sz w:val="23"/>
-          <w:szCs w:val="23"/>
         </w:rPr>
         <w:t>. This class should implement the DAO interface that you created earlier. </w:t>
       </w:r>
@@ -1464,39 +1313,42 @@
         <w:rPr>
           <w:rFonts w:ascii="Cambria" w:eastAsia="Times New Roman" w:hAnsi="Cambria" w:cs="Arial"/>
           <w:color w:val="212121"/>
-          <w:sz w:val="45"/>
-          <w:szCs w:val="45"/>
-        </w:rPr>
-      </w:pPr>
-    </w:p>
-    <w:p>
-      <w:pPr>
-        <w:shd w:val="clear" w:color="auto" w:fill="FFFFFF"/>
+        </w:rPr>
+      </w:pPr>
+    </w:p>
+    <w:p>
+      <w:pPr>
         <w:jc w:val="center"/>
         <w:rPr>
           <w:rFonts w:ascii="Cambria" w:eastAsia="Times New Roman" w:hAnsi="Cambria" w:cs="Arial"/>
-          <w:color w:val="212121"/>
-          <w:sz w:val="45"/>
-          <w:szCs w:val="45"/>
-        </w:rPr>
-      </w:pPr>
-      <w:r>
-        <w:rPr>
-          <w:rFonts w:ascii="Cambria" w:eastAsia="Times New Roman" w:hAnsi="Cambria" w:cs="Arial"/>
-          <w:color w:val="212121"/>
-          <w:sz w:val="45"/>
-          <w:szCs w:val="45"/>
+          <w:b/>
+          <w:bCs/>
+          <w:color w:val="212121"/>
+          <w:sz w:val="36"/>
+          <w:szCs w:val="36"/>
+        </w:rPr>
+      </w:pPr>
+      <w:r>
+        <w:rPr>
+          <w:rFonts w:ascii="Cambria" w:eastAsia="Times New Roman" w:hAnsi="Cambria" w:cs="Arial"/>
+          <w:b/>
+          <w:bCs/>
+          <w:color w:val="212121"/>
+          <w:sz w:val="36"/>
+          <w:szCs w:val="36"/>
         </w:rPr>
         <w:t xml:space="preserve">Drive 4 </w:t>
       </w:r>
       <w:r>
         <w:rPr>
           <w:rFonts w:ascii="Cambria" w:eastAsia="Times New Roman" w:hAnsi="Cambria" w:cs="Arial"/>
-          <w:color w:val="212121"/>
-          <w:sz w:val="45"/>
-          <w:szCs w:val="45"/>
-        </w:rPr>
-        <w:t>Instructions</w:t>
+          <w:b/>
+          <w:bCs/>
+          <w:color w:val="212121"/>
+          <w:sz w:val="36"/>
+          <w:szCs w:val="36"/>
+        </w:rPr>
+        <w:t>Specification</w:t>
       </w:r>
     </w:p>
     <w:p>
@@ -1506,16 +1358,12 @@
         <w:rPr>
           <w:rFonts w:ascii="Cambria" w:eastAsia="Times New Roman" w:hAnsi="Cambria" w:cs="Arial"/>
           <w:color w:val="212121"/>
-          <w:sz w:val="23"/>
-          <w:szCs w:val="23"/>
-        </w:rPr>
-      </w:pPr>
-      <w:r>
-        <w:rPr>
-          <w:rFonts w:ascii="Cambria" w:eastAsia="Times New Roman" w:hAnsi="Cambria" w:cs="Arial"/>
-          <w:color w:val="212121"/>
-          <w:sz w:val="23"/>
-          <w:szCs w:val="23"/>
+        </w:rPr>
+      </w:pPr>
+      <w:r>
+        <w:rPr>
+          <w:rFonts w:ascii="Cambria" w:eastAsia="Times New Roman" w:hAnsi="Cambria" w:cs="Arial"/>
+          <w:color w:val="212121"/>
         </w:rPr>
         <w:t xml:space="preserve">In the previous dives, you've established a pretty firm understanding of what operations a user is going to need to perform in the application. Your task is now to build the Java Servlets that will direct a user through the application by serving them new </w:t>
       </w:r>
@@ -1524,8 +1372,6 @@
         <w:rPr>
           <w:rFonts w:ascii="Cambria" w:eastAsia="Times New Roman" w:hAnsi="Cambria" w:cs="Arial"/>
           <w:color w:val="212121"/>
-          <w:sz w:val="23"/>
-          <w:szCs w:val="23"/>
         </w:rPr>
         <w:t>views, and</w:t>
       </w:r>
@@ -1534,8 +1380,6 @@
         <w:rPr>
           <w:rFonts w:ascii="Cambria" w:eastAsia="Times New Roman" w:hAnsi="Cambria" w:cs="Arial"/>
           <w:color w:val="212121"/>
-          <w:sz w:val="23"/>
-          <w:szCs w:val="23"/>
         </w:rPr>
         <w:t xml:space="preserve"> process their data manipulation.</w:t>
       </w:r>
@@ -1547,16 +1391,12 @@
         <w:rPr>
           <w:rFonts w:ascii="Cambria" w:eastAsia="Times New Roman" w:hAnsi="Cambria" w:cs="Arial"/>
           <w:color w:val="212121"/>
-          <w:sz w:val="23"/>
-          <w:szCs w:val="23"/>
-        </w:rPr>
-      </w:pPr>
-      <w:r>
-        <w:rPr>
-          <w:rFonts w:ascii="Cambria" w:eastAsia="Times New Roman" w:hAnsi="Cambria" w:cs="Arial"/>
-          <w:color w:val="212121"/>
-          <w:sz w:val="23"/>
-          <w:szCs w:val="23"/>
+        </w:rPr>
+      </w:pPr>
+      <w:r>
+        <w:rPr>
+          <w:rFonts w:ascii="Cambria" w:eastAsia="Times New Roman" w:hAnsi="Cambria" w:cs="Arial"/>
+          <w:color w:val="212121"/>
         </w:rPr>
         <w:t>Remember, you can use the Starter Kit as a guideline for what servlets you will need. You can also add functionality to existing servlets if that fits your design better.</w:t>
       </w:r>
@@ -1568,16 +1408,12 @@
         <w:rPr>
           <w:rFonts w:ascii="Cambria" w:eastAsia="Times New Roman" w:hAnsi="Cambria" w:cs="Arial"/>
           <w:color w:val="212121"/>
-          <w:sz w:val="23"/>
-          <w:szCs w:val="23"/>
-        </w:rPr>
-      </w:pPr>
-      <w:r>
-        <w:rPr>
-          <w:rFonts w:ascii="Cambria" w:eastAsia="Times New Roman" w:hAnsi="Cambria" w:cs="Arial"/>
-          <w:color w:val="212121"/>
-          <w:sz w:val="23"/>
-          <w:szCs w:val="23"/>
+        </w:rPr>
+      </w:pPr>
+      <w:r>
+        <w:rPr>
+          <w:rFonts w:ascii="Cambria" w:eastAsia="Times New Roman" w:hAnsi="Cambria" w:cs="Arial"/>
+          <w:color w:val="212121"/>
         </w:rPr>
         <w:t>You will need, at minimum, servlets to do the following:</w:t>
       </w:r>
@@ -1593,8 +1429,6 @@
         <w:rPr>
           <w:rFonts w:ascii="Cambria" w:eastAsia="Times New Roman" w:hAnsi="Cambria" w:cs="Arial"/>
           <w:color w:val="212121"/>
-          <w:sz w:val="23"/>
-          <w:szCs w:val="23"/>
         </w:rPr>
       </w:pPr>
       <w:proofErr w:type="spellStart"/>
@@ -1602,8 +1436,6 @@
         <w:rPr>
           <w:rFonts w:ascii="Cambria" w:eastAsia="Times New Roman" w:hAnsi="Cambria" w:cs="Arial"/>
           <w:color w:val="212121"/>
-          <w:sz w:val="23"/>
-          <w:szCs w:val="23"/>
         </w:rPr>
         <w:t>CreateFeedingScheduleServlet</w:t>
       </w:r>
@@ -1612,8 +1444,6 @@
         <w:rPr>
           <w:rFonts w:ascii="Cambria" w:eastAsia="Times New Roman" w:hAnsi="Cambria" w:cs="Arial"/>
           <w:color w:val="212121"/>
-          <w:sz w:val="23"/>
-          <w:szCs w:val="23"/>
         </w:rPr>
         <w:t xml:space="preserve"> - call the DAO method to create a new feeding schedule in the database.</w:t>
       </w:r>
@@ -1629,8 +1459,6 @@
         <w:rPr>
           <w:rFonts w:ascii="Cambria" w:eastAsia="Times New Roman" w:hAnsi="Cambria" w:cs="Arial"/>
           <w:color w:val="212121"/>
-          <w:sz w:val="23"/>
-          <w:szCs w:val="23"/>
         </w:rPr>
       </w:pPr>
       <w:proofErr w:type="spellStart"/>
@@ -1638,8 +1466,6 @@
         <w:rPr>
           <w:rFonts w:ascii="Cambria" w:eastAsia="Times New Roman" w:hAnsi="Cambria" w:cs="Arial"/>
           <w:color w:val="212121"/>
-          <w:sz w:val="23"/>
-          <w:szCs w:val="23"/>
         </w:rPr>
         <w:t>AssignFeedingScheduleServlet</w:t>
       </w:r>
@@ -1648,8 +1474,6 @@
         <w:rPr>
           <w:rFonts w:ascii="Cambria" w:eastAsia="Times New Roman" w:hAnsi="Cambria" w:cs="Arial"/>
           <w:color w:val="212121"/>
-          <w:sz w:val="23"/>
-          <w:szCs w:val="23"/>
         </w:rPr>
         <w:t xml:space="preserve"> - call the DAO method to assign an existing feeding schedule to an animal. This may not be necessary if each feeding schedule is unique and singular for each animal, and you assign the animal when creating the feeding schedule.</w:t>
       </w:r>
@@ -1665,8 +1489,6 @@
         <w:rPr>
           <w:rFonts w:ascii="Cambria" w:eastAsia="Times New Roman" w:hAnsi="Cambria" w:cs="Arial"/>
           <w:color w:val="212121"/>
-          <w:sz w:val="23"/>
-          <w:szCs w:val="23"/>
         </w:rPr>
       </w:pPr>
       <w:proofErr w:type="spellStart"/>
@@ -1674,8 +1496,6 @@
         <w:rPr>
           <w:rFonts w:ascii="Cambria" w:eastAsia="Times New Roman" w:hAnsi="Cambria" w:cs="Arial"/>
           <w:color w:val="212121"/>
-          <w:sz w:val="23"/>
-          <w:szCs w:val="23"/>
         </w:rPr>
         <w:t>DeleteFeedingScheduleServlet</w:t>
       </w:r>
@@ -1684,8 +1504,6 @@
         <w:rPr>
           <w:rFonts w:ascii="Cambria" w:eastAsia="Times New Roman" w:hAnsi="Cambria" w:cs="Arial"/>
           <w:color w:val="212121"/>
-          <w:sz w:val="23"/>
-          <w:szCs w:val="23"/>
         </w:rPr>
         <w:t xml:space="preserve"> - Call the DAO method to remove a feeding schedule from the </w:t>
       </w:r>
@@ -1694,8 +1512,6 @@
         <w:rPr>
           <w:rFonts w:ascii="Cambria" w:eastAsia="Times New Roman" w:hAnsi="Cambria" w:cs="Arial"/>
           <w:color w:val="212121"/>
-          <w:sz w:val="23"/>
-          <w:szCs w:val="23"/>
         </w:rPr>
         <w:t>database, and</w:t>
       </w:r>
@@ -1704,51 +1520,43 @@
         <w:rPr>
           <w:rFonts w:ascii="Cambria" w:eastAsia="Times New Roman" w:hAnsi="Cambria" w:cs="Arial"/>
           <w:color w:val="212121"/>
-          <w:sz w:val="23"/>
-          <w:szCs w:val="23"/>
         </w:rPr>
         <w:t xml:space="preserve"> remove all references to that feeding schedule from Animals in the database. </w:t>
       </w:r>
     </w:p>
     <w:p>
       <w:pPr>
-        <w:shd w:val="clear" w:color="auto" w:fill="FFFFFF"/>
-        <w:rPr>
-          <w:rFonts w:ascii="Cambria" w:eastAsia="Times New Roman" w:hAnsi="Cambria" w:cs="Arial"/>
-          <w:color w:val="212121"/>
-          <w:sz w:val="45"/>
-          <w:szCs w:val="45"/>
-        </w:rPr>
-      </w:pPr>
-    </w:p>
-    <w:p>
-      <w:pPr>
-        <w:shd w:val="clear" w:color="auto" w:fill="FFFFFF"/>
         <w:jc w:val="center"/>
         <w:rPr>
           <w:rFonts w:ascii="Cambria" w:eastAsia="Times New Roman" w:hAnsi="Cambria" w:cs="Arial"/>
-          <w:color w:val="212121"/>
-          <w:sz w:val="45"/>
-          <w:szCs w:val="45"/>
-        </w:rPr>
-      </w:pPr>
-      <w:r>
-        <w:rPr>
-          <w:rFonts w:ascii="Cambria" w:eastAsia="Times New Roman" w:hAnsi="Cambria" w:cs="Arial"/>
-          <w:color w:val="212121"/>
-          <w:sz w:val="45"/>
-          <w:szCs w:val="45"/>
+          <w:b/>
+          <w:bCs/>
+          <w:color w:val="212121"/>
+          <w:sz w:val="36"/>
+          <w:szCs w:val="36"/>
+        </w:rPr>
+      </w:pPr>
+      <w:r>
+        <w:rPr>
+          <w:rFonts w:ascii="Cambria" w:eastAsia="Times New Roman" w:hAnsi="Cambria" w:cs="Arial"/>
+          <w:b/>
+          <w:bCs/>
+          <w:color w:val="212121"/>
+          <w:sz w:val="36"/>
+          <w:szCs w:val="36"/>
         </w:rPr>
         <w:t xml:space="preserve">Drive 5 </w:t>
       </w:r>
       <w:r>
         <w:rPr>
           <w:rFonts w:ascii="Cambria" w:eastAsia="Times New Roman" w:hAnsi="Cambria" w:cs="Arial"/>
-          <w:color w:val="212121"/>
-          <w:sz w:val="45"/>
-          <w:szCs w:val="45"/>
-        </w:rPr>
-        <w:t>Instructions</w:t>
+          <w:b/>
+          <w:bCs/>
+          <w:color w:val="212121"/>
+          <w:sz w:val="36"/>
+          <w:szCs w:val="36"/>
+        </w:rPr>
+        <w:t>Specification</w:t>
       </w:r>
     </w:p>
     <w:p>
@@ -1758,16 +1566,12 @@
         <w:rPr>
           <w:rFonts w:ascii="Cambria" w:eastAsia="Times New Roman" w:hAnsi="Cambria" w:cs="Arial"/>
           <w:color w:val="212121"/>
-          <w:sz w:val="23"/>
-          <w:szCs w:val="23"/>
-        </w:rPr>
-      </w:pPr>
-      <w:r>
-        <w:rPr>
-          <w:rFonts w:ascii="Cambria" w:eastAsia="Times New Roman" w:hAnsi="Cambria" w:cs="Arial"/>
-          <w:color w:val="212121"/>
-          <w:sz w:val="23"/>
-          <w:szCs w:val="23"/>
+        </w:rPr>
+      </w:pPr>
+      <w:r>
+        <w:rPr>
+          <w:rFonts w:ascii="Cambria" w:eastAsia="Times New Roman" w:hAnsi="Cambria" w:cs="Arial"/>
+          <w:color w:val="212121"/>
         </w:rPr>
         <w:t xml:space="preserve">In this dive, you've </w:t>
       </w:r>
@@ -1776,8 +1580,6 @@
         <w:rPr>
           <w:rFonts w:ascii="Cambria" w:eastAsia="Times New Roman" w:hAnsi="Cambria" w:cs="Arial"/>
           <w:color w:val="212121"/>
-          <w:sz w:val="23"/>
-          <w:szCs w:val="23"/>
         </w:rPr>
         <w:t>recieved</w:t>
       </w:r>
@@ -1786,8 +1588,6 @@
         <w:rPr>
           <w:rFonts w:ascii="Cambria" w:eastAsia="Times New Roman" w:hAnsi="Cambria" w:cs="Arial"/>
           <w:color w:val="212121"/>
-          <w:sz w:val="23"/>
-          <w:szCs w:val="23"/>
         </w:rPr>
         <w:t xml:space="preserve"> a pretty thorough crash course on HTML, CSS, and the powerful tool that is the Java Server Page. Now it's time to implement what you've learned!</w:t>
       </w:r>
@@ -1799,17 +1599,14 @@
         <w:rPr>
           <w:rFonts w:ascii="Cambria" w:eastAsia="Times New Roman" w:hAnsi="Cambria" w:cs="Arial"/>
           <w:color w:val="212121"/>
-          <w:sz w:val="23"/>
-          <w:szCs w:val="23"/>
-        </w:rPr>
-      </w:pPr>
-      <w:r>
-        <w:rPr>
-          <w:rFonts w:ascii="Cambria" w:eastAsia="Times New Roman" w:hAnsi="Cambria" w:cs="Arial"/>
-          <w:color w:val="212121"/>
-          <w:sz w:val="23"/>
-          <w:szCs w:val="23"/>
-        </w:rPr>
+        </w:rPr>
+      </w:pPr>
+      <w:r>
+        <w:rPr>
+          <w:rFonts w:ascii="Cambria" w:eastAsia="Times New Roman" w:hAnsi="Cambria" w:cs="Arial"/>
+          <w:color w:val="212121"/>
+        </w:rPr>
+        <w:lastRenderedPageBreak/>
         <w:t xml:space="preserve">Your next task is to use your newfound knowledge of </w:t>
       </w:r>
       <w:proofErr w:type="spellStart"/>
@@ -1817,8 +1614,6 @@
         <w:rPr>
           <w:rFonts w:ascii="Cambria" w:eastAsia="Times New Roman" w:hAnsi="Cambria" w:cs="Arial"/>
           <w:color w:val="212121"/>
-          <w:sz w:val="23"/>
-          <w:szCs w:val="23"/>
         </w:rPr>
         <w:t>clientside</w:t>
       </w:r>
@@ -1827,8 +1622,6 @@
         <w:rPr>
           <w:rFonts w:ascii="Cambria" w:eastAsia="Times New Roman" w:hAnsi="Cambria" w:cs="Arial"/>
           <w:color w:val="212121"/>
-          <w:sz w:val="23"/>
-          <w:szCs w:val="23"/>
         </w:rPr>
         <w:t xml:space="preserve"> technologies to design the JSPs that will display your application to the users. As usual, you have some discretion regarding how to approach this - you may choose to implement your feeding schedule functionality in new, separate JSPs, or you may decide to add that functionality to existing JSPs.</w:t>
       </w:r>
@@ -1840,16 +1633,12 @@
         <w:rPr>
           <w:rFonts w:ascii="Cambria" w:eastAsia="Times New Roman" w:hAnsi="Cambria" w:cs="Arial"/>
           <w:color w:val="212121"/>
-          <w:sz w:val="23"/>
-          <w:szCs w:val="23"/>
-        </w:rPr>
-      </w:pPr>
-      <w:r>
-        <w:rPr>
-          <w:rFonts w:ascii="Cambria" w:eastAsia="Times New Roman" w:hAnsi="Cambria" w:cs="Arial"/>
-          <w:color w:val="212121"/>
-          <w:sz w:val="23"/>
-          <w:szCs w:val="23"/>
+        </w:rPr>
+      </w:pPr>
+      <w:r>
+        <w:rPr>
+          <w:rFonts w:ascii="Cambria" w:eastAsia="Times New Roman" w:hAnsi="Cambria" w:cs="Arial"/>
+          <w:color w:val="212121"/>
         </w:rPr>
         <w:t>You will need, at minimum:</w:t>
       </w:r>
@@ -1865,18 +1654,13 @@
         <w:rPr>
           <w:rFonts w:ascii="Cambria" w:eastAsia="Times New Roman" w:hAnsi="Cambria" w:cs="Arial"/>
           <w:color w:val="212121"/>
-          <w:sz w:val="23"/>
-          <w:szCs w:val="23"/>
-        </w:rPr>
-      </w:pPr>
-      <w:r>
-        <w:rPr>
-          <w:rFonts w:ascii="Cambria" w:eastAsia="Times New Roman" w:hAnsi="Cambria" w:cs="Arial"/>
-          <w:color w:val="212121"/>
-          <w:sz w:val="23"/>
-          <w:szCs w:val="23"/>
-        </w:rPr>
-        <w:lastRenderedPageBreak/>
+        </w:rPr>
+      </w:pPr>
+      <w:r>
+        <w:rPr>
+          <w:rFonts w:ascii="Cambria" w:eastAsia="Times New Roman" w:hAnsi="Cambria" w:cs="Arial"/>
+          <w:color w:val="212121"/>
+        </w:rPr>
         <w:t>A page to view all feeding schedules that have been created, and the animals to which they have been assigned. A delete button next to each feeding schedule should remove it and all references to it from the DB.</w:t>
       </w:r>
     </w:p>
@@ -1891,16 +1675,12 @@
         <w:rPr>
           <w:rFonts w:ascii="Cambria" w:eastAsia="Times New Roman" w:hAnsi="Cambria" w:cs="Arial"/>
           <w:color w:val="212121"/>
-          <w:sz w:val="23"/>
-          <w:szCs w:val="23"/>
-        </w:rPr>
-      </w:pPr>
-      <w:r>
-        <w:rPr>
-          <w:rFonts w:ascii="Cambria" w:eastAsia="Times New Roman" w:hAnsi="Cambria" w:cs="Arial"/>
-          <w:color w:val="212121"/>
-          <w:sz w:val="23"/>
-          <w:szCs w:val="23"/>
+        </w:rPr>
+      </w:pPr>
+      <w:r>
+        <w:rPr>
+          <w:rFonts w:ascii="Cambria" w:eastAsia="Times New Roman" w:hAnsi="Cambria" w:cs="Arial"/>
+          <w:color w:val="212121"/>
         </w:rPr>
         <w:t>A page to create a new feeding schedule.</w:t>
       </w:r>
@@ -1916,16 +1696,12 @@
         <w:rPr>
           <w:rFonts w:ascii="Cambria" w:eastAsia="Times New Roman" w:hAnsi="Cambria" w:cs="Arial"/>
           <w:color w:val="212121"/>
-          <w:sz w:val="23"/>
-          <w:szCs w:val="23"/>
-        </w:rPr>
-      </w:pPr>
-      <w:r>
-        <w:rPr>
-          <w:rFonts w:ascii="Cambria" w:eastAsia="Times New Roman" w:hAnsi="Cambria" w:cs="Arial"/>
-          <w:color w:val="212121"/>
-          <w:sz w:val="23"/>
-          <w:szCs w:val="23"/>
+        </w:rPr>
+      </w:pPr>
+      <w:r>
+        <w:rPr>
+          <w:rFonts w:ascii="Cambria" w:eastAsia="Times New Roman" w:hAnsi="Cambria" w:cs="Arial"/>
+          <w:color w:val="212121"/>
         </w:rPr>
         <w:t>A page to update a feeding schedule.</w:t>
       </w:r>
@@ -1941,16 +1717,12 @@
         <w:rPr>
           <w:rFonts w:ascii="Cambria" w:eastAsia="Times New Roman" w:hAnsi="Cambria" w:cs="Arial"/>
           <w:color w:val="212121"/>
-          <w:sz w:val="23"/>
-          <w:szCs w:val="23"/>
-        </w:rPr>
-      </w:pPr>
-      <w:r>
-        <w:rPr>
-          <w:rFonts w:ascii="Cambria" w:eastAsia="Times New Roman" w:hAnsi="Cambria" w:cs="Arial"/>
-          <w:color w:val="212121"/>
-          <w:sz w:val="23"/>
-          <w:szCs w:val="23"/>
+        </w:rPr>
+      </w:pPr>
+      <w:r>
+        <w:rPr>
+          <w:rFonts w:ascii="Cambria" w:eastAsia="Times New Roman" w:hAnsi="Cambria" w:cs="Arial"/>
+          <w:color w:val="212121"/>
         </w:rPr>
         <w:t>A page to assign or unassign a feeding schedule to an animal.</w:t>
       </w:r>
@@ -2704,6 +2476,7 @@
     <w:lsdException w:name="HTML Sample" w:semiHidden="1" w:unhideWhenUsed="1"/>
     <w:lsdException w:name="HTML Typewriter" w:semiHidden="1" w:unhideWhenUsed="1"/>
     <w:lsdException w:name="HTML Variable" w:semiHidden="1" w:unhideWhenUsed="1"/>
+    <w:lsdException w:name="Normal Table" w:semiHidden="1" w:unhideWhenUsed="1"/>
     <w:lsdException w:name="annotation subject" w:semiHidden="1" w:unhideWhenUsed="1"/>
     <w:lsdException w:name="No List" w:semiHidden="1" w:unhideWhenUsed="1"/>
     <w:lsdException w:name="Outline List 1" w:semiHidden="1" w:unhideWhenUsed="1"/>
@@ -2750,8 +2523,10 @@
     <w:lsdException w:name="Table Subtle 2" w:semiHidden="1" w:unhideWhenUsed="1"/>
     <w:lsdException w:name="Table Web 1" w:semiHidden="1" w:unhideWhenUsed="1"/>
     <w:lsdException w:name="Table Web 2" w:semiHidden="1" w:unhideWhenUsed="1"/>
+    <w:lsdException w:name="Table Web 3" w:semiHidden="1" w:unhideWhenUsed="1"/>
     <w:lsdException w:name="Balloon Text" w:semiHidden="1" w:unhideWhenUsed="1"/>
     <w:lsdException w:name="Table Grid" w:uiPriority="39"/>
+    <w:lsdException w:name="Table Theme" w:semiHidden="1" w:unhideWhenUsed="1"/>
     <w:lsdException w:name="Placeholder Text" w:semiHidden="1"/>
     <w:lsdException w:name="No Spacing" w:uiPriority="1" w:qFormat="1"/>
     <w:lsdException w:name="Light Shading" w:uiPriority="60"/>

</xml_diff>